<commit_message>
ptn nique zeubi enfin
</commit_message>
<xml_diff>
--- a/Rapport.docx
+++ b/Rapport.docx
@@ -265,7 +265,27 @@
           <w:bCs/>
           <w:lang w:val="fr-FR"/>
         </w:rPr>
-        <w:t>key_creation()</w:t>
+        <w:t>key_</w:t>
+      </w:r>
+      <w:proofErr w:type="gramStart"/>
+      <w:r>
+        <w:rPr>
+          <w:rFonts w:asciiTheme="majorHAnsi" w:hAnsiTheme="majorHAnsi" w:cstheme="majorHAnsi"/>
+          <w:b/>
+          <w:bCs/>
+          <w:lang w:val="fr-FR"/>
+        </w:rPr>
+        <w:t>creation(</w:t>
+      </w:r>
+      <w:proofErr w:type="gramEnd"/>
+      <w:r>
+        <w:rPr>
+          <w:rFonts w:asciiTheme="majorHAnsi" w:hAnsiTheme="majorHAnsi" w:cstheme="majorHAnsi"/>
+          <w:b/>
+          <w:bCs/>
+          <w:lang w:val="fr-FR"/>
+        </w:rPr>
+        <w:t>)</w:t>
       </w:r>
       <w:r>
         <w:rPr>
@@ -636,8 +656,9 @@
           <w:iCs/>
           <w:lang w:val="fr-FR"/>
         </w:rPr>
-        <w:t xml:space="preserve"> = (p - 1)</w:t>
-      </w:r>
+        <w:t xml:space="preserve"> = (p - </w:t>
+      </w:r>
+      <w:proofErr w:type="gramStart"/>
       <w:r>
         <w:rPr>
           <w:rFonts w:asciiTheme="majorHAnsi" w:hAnsiTheme="majorHAnsi" w:cstheme="majorHAnsi"/>
@@ -647,8 +668,20 @@
           <w:iCs/>
           <w:lang w:val="fr-FR"/>
         </w:rPr>
+        <w:t>1)</w:t>
+      </w:r>
+      <w:r>
+        <w:rPr>
+          <w:rFonts w:asciiTheme="majorHAnsi" w:hAnsiTheme="majorHAnsi" w:cstheme="majorHAnsi"/>
+          <w:b/>
+          <w:bCs/>
+          <w:i/>
+          <w:iCs/>
+          <w:lang w:val="fr-FR"/>
+        </w:rPr>
         <w:t>*</w:t>
       </w:r>
+      <w:proofErr w:type="gramEnd"/>
       <w:r>
         <w:rPr>
           <w:rFonts w:asciiTheme="majorHAnsi" w:hAnsiTheme="majorHAnsi" w:cstheme="majorHAnsi"/>
@@ -850,6 +883,7 @@
         </w:rPr>
         <w:t xml:space="preserve">liste des nombres premiers tant que </w:t>
       </w:r>
+      <w:proofErr w:type="gramStart"/>
       <w:r>
         <w:rPr>
           <w:rFonts w:asciiTheme="majorHAnsi" w:hAnsiTheme="majorHAnsi" w:cstheme="majorHAnsi"/>
@@ -859,8 +893,9 @@
           <w:iCs/>
           <w:lang w:val="fr-FR"/>
         </w:rPr>
-        <w:t xml:space="preserve">pgcd(pub, Ⴔ(n)) </w:t>
-      </w:r>
+        <w:t>pgcd(</w:t>
+      </w:r>
+      <w:proofErr w:type="gramEnd"/>
       <w:r>
         <w:rPr>
           <w:rFonts w:asciiTheme="majorHAnsi" w:hAnsiTheme="majorHAnsi" w:cstheme="majorHAnsi"/>
@@ -870,14 +905,7 @@
           <w:iCs/>
           <w:lang w:val="fr-FR"/>
         </w:rPr>
-        <w:t xml:space="preserve">== 1 </w:t>
-      </w:r>
-      <w:r>
-        <w:rPr>
-          <w:rFonts w:asciiTheme="majorHAnsi" w:hAnsiTheme="majorHAnsi" w:cstheme="majorHAnsi"/>
-          <w:lang w:val="fr-FR"/>
-        </w:rPr>
-        <w:t>(</w:t>
+        <w:t xml:space="preserve">pub, Ⴔ(n)) </w:t>
       </w:r>
       <w:r>
         <w:rPr>
@@ -888,14 +916,14 @@
           <w:iCs/>
           <w:lang w:val="fr-FR"/>
         </w:rPr>
-        <w:t xml:space="preserve">pgcd() </w:t>
-      </w:r>
-      <w:r>
-        <w:rPr>
-          <w:rFonts w:asciiTheme="majorHAnsi" w:hAnsiTheme="majorHAnsi" w:cstheme="majorHAnsi"/>
-          <w:lang w:val="fr-FR"/>
-        </w:rPr>
-        <w:t xml:space="preserve">est une fonction qui prends en entrée deux entiers </w:t>
+        <w:t xml:space="preserve">== 1 </w:t>
+      </w:r>
+      <w:r>
+        <w:rPr>
+          <w:rFonts w:asciiTheme="majorHAnsi" w:hAnsiTheme="majorHAnsi" w:cstheme="majorHAnsi"/>
+          <w:lang w:val="fr-FR"/>
+        </w:rPr>
+        <w:t>(</w:t>
       </w:r>
       <w:r>
         <w:rPr>
@@ -906,14 +934,14 @@
           <w:iCs/>
           <w:lang w:val="fr-FR"/>
         </w:rPr>
-        <w:t>a</w:t>
-      </w:r>
-      <w:r>
-        <w:rPr>
-          <w:rFonts w:asciiTheme="majorHAnsi" w:hAnsiTheme="majorHAnsi" w:cstheme="majorHAnsi"/>
-          <w:lang w:val="fr-FR"/>
-        </w:rPr>
-        <w:t xml:space="preserve"> et </w:t>
+        <w:t xml:space="preserve">pgcd() </w:t>
+      </w:r>
+      <w:r>
+        <w:rPr>
+          <w:rFonts w:asciiTheme="majorHAnsi" w:hAnsiTheme="majorHAnsi" w:cstheme="majorHAnsi"/>
+          <w:lang w:val="fr-FR"/>
+        </w:rPr>
+        <w:t xml:space="preserve">est une fonction qui prends en entrée deux entiers </w:t>
       </w:r>
       <w:r>
         <w:rPr>
@@ -924,14 +952,14 @@
           <w:iCs/>
           <w:lang w:val="fr-FR"/>
         </w:rPr>
-        <w:t xml:space="preserve">b </w:t>
-      </w:r>
-      <w:r>
-        <w:rPr>
-          <w:rFonts w:asciiTheme="majorHAnsi" w:hAnsiTheme="majorHAnsi" w:cstheme="majorHAnsi"/>
-          <w:lang w:val="fr-FR"/>
-        </w:rPr>
-        <w:t xml:space="preserve">et renvoie </w:t>
+        <w:t>a</w:t>
+      </w:r>
+      <w:r>
+        <w:rPr>
+          <w:rFonts w:asciiTheme="majorHAnsi" w:hAnsiTheme="majorHAnsi" w:cstheme="majorHAnsi"/>
+          <w:lang w:val="fr-FR"/>
+        </w:rPr>
+        <w:t xml:space="preserve"> et </w:t>
       </w:r>
       <w:r>
         <w:rPr>
@@ -942,14 +970,14 @@
           <w:iCs/>
           <w:lang w:val="fr-FR"/>
         </w:rPr>
-        <w:t>d</w:t>
-      </w:r>
-      <w:r>
-        <w:rPr>
-          <w:rFonts w:asciiTheme="majorHAnsi" w:hAnsiTheme="majorHAnsi" w:cstheme="majorHAnsi"/>
-          <w:lang w:val="fr-FR"/>
-        </w:rPr>
-        <w:t xml:space="preserve">  le plus grand diviseur commun et </w:t>
+        <w:t xml:space="preserve">b </w:t>
+      </w:r>
+      <w:r>
+        <w:rPr>
+          <w:rFonts w:asciiTheme="majorHAnsi" w:hAnsiTheme="majorHAnsi" w:cstheme="majorHAnsi"/>
+          <w:lang w:val="fr-FR"/>
+        </w:rPr>
+        <w:t xml:space="preserve">et renvoie </w:t>
       </w:r>
       <w:r>
         <w:rPr>
@@ -960,21 +988,14 @@
           <w:iCs/>
           <w:lang w:val="fr-FR"/>
         </w:rPr>
-        <w:t>r</w:t>
-      </w:r>
-      <w:r>
-        <w:rPr>
-          <w:rFonts w:asciiTheme="majorHAnsi" w:hAnsiTheme="majorHAnsi" w:cstheme="majorHAnsi"/>
-          <w:lang w:val="fr-FR"/>
-        </w:rPr>
-        <w:t xml:space="preserve"> le reste)</w:t>
-      </w:r>
-      <w:r>
-        <w:rPr>
-          <w:rFonts w:asciiTheme="majorHAnsi" w:hAnsiTheme="majorHAnsi" w:cstheme="majorHAnsi"/>
-          <w:lang w:val="fr-FR"/>
-        </w:rPr>
-        <w:t xml:space="preserve">. Nous avons ensuite créé la fonction </w:t>
+        <w:t>d</w:t>
+      </w:r>
+      <w:r>
+        <w:rPr>
+          <w:rFonts w:asciiTheme="majorHAnsi" w:hAnsiTheme="majorHAnsi" w:cstheme="majorHAnsi"/>
+          <w:lang w:val="fr-FR"/>
+        </w:rPr>
+        <w:t xml:space="preserve">  le plus grand diviseur commun et </w:t>
       </w:r>
       <w:r>
         <w:rPr>
@@ -985,51 +1006,46 @@
           <w:iCs/>
           <w:lang w:val="fr-FR"/>
         </w:rPr>
-        <w:t xml:space="preserve">extended_gcd() </w:t>
-      </w:r>
-      <w:r>
-        <w:rPr>
-          <w:rFonts w:asciiTheme="majorHAnsi" w:hAnsiTheme="majorHAnsi" w:cstheme="majorHAnsi"/>
-          <w:lang w:val="fr-FR"/>
-        </w:rPr>
-        <w:t xml:space="preserve">qui est l’Algorithme d’Euclide étendue prend en entrée 2 entiers </w:t>
-      </w:r>
-      <w:r>
-        <w:rPr>
-          <w:rFonts w:asciiTheme="majorHAnsi" w:eastAsia="Batang" w:hAnsiTheme="majorHAnsi" w:cstheme="majorHAnsi"/>
+        <w:t>r</w:t>
+      </w:r>
+      <w:r>
+        <w:rPr>
+          <w:rFonts w:asciiTheme="majorHAnsi" w:hAnsiTheme="majorHAnsi" w:cstheme="majorHAnsi"/>
+          <w:lang w:val="fr-FR"/>
+        </w:rPr>
+        <w:t xml:space="preserve"> le reste)</w:t>
+      </w:r>
+      <w:r>
+        <w:rPr>
+          <w:rFonts w:asciiTheme="majorHAnsi" w:hAnsiTheme="majorHAnsi" w:cstheme="majorHAnsi"/>
+          <w:lang w:val="fr-FR"/>
+        </w:rPr>
+        <w:t xml:space="preserve">. Nous avons ensuite créé la fonction </w:t>
+      </w:r>
+      <w:r>
+        <w:rPr>
+          <w:rFonts w:asciiTheme="majorHAnsi" w:hAnsiTheme="majorHAnsi" w:cstheme="majorHAnsi"/>
           <w:b/>
           <w:bCs/>
           <w:i/>
           <w:iCs/>
           <w:lang w:val="fr-FR"/>
         </w:rPr>
-        <w:t>a</w:t>
-      </w:r>
-      <w:r>
-        <w:rPr>
-          <w:rFonts w:asciiTheme="majorHAnsi" w:hAnsiTheme="majorHAnsi" w:cstheme="majorHAnsi"/>
-          <w:lang w:val="fr-FR"/>
-        </w:rPr>
-        <w:t xml:space="preserve"> et </w:t>
-      </w:r>
-      <w:r>
-        <w:rPr>
-          <w:rFonts w:asciiTheme="majorHAnsi" w:eastAsia="Batang" w:hAnsiTheme="majorHAnsi" w:cstheme="majorHAnsi"/>
+        <w:t>extended_</w:t>
+      </w:r>
+      <w:proofErr w:type="gramStart"/>
+      <w:r>
+        <w:rPr>
+          <w:rFonts w:asciiTheme="majorHAnsi" w:hAnsiTheme="majorHAnsi" w:cstheme="majorHAnsi"/>
           <w:b/>
           <w:bCs/>
           <w:i/>
           <w:iCs/>
           <w:lang w:val="fr-FR"/>
         </w:rPr>
-        <w:t>b</w:t>
-      </w:r>
-      <w:r>
-        <w:rPr>
-          <w:rFonts w:asciiTheme="majorHAnsi" w:hAnsiTheme="majorHAnsi" w:cstheme="majorHAnsi"/>
-          <w:lang w:val="fr-FR"/>
-        </w:rPr>
-        <w:t xml:space="preserve"> et qui retourne trois entiers </w:t>
-      </w:r>
+        <w:t>gcd(</w:t>
+      </w:r>
+      <w:proofErr w:type="gramEnd"/>
       <w:r>
         <w:rPr>
           <w:rFonts w:asciiTheme="majorHAnsi" w:hAnsiTheme="majorHAnsi" w:cstheme="majorHAnsi"/>
@@ -1039,36 +1055,36 @@
           <w:iCs/>
           <w:lang w:val="fr-FR"/>
         </w:rPr>
-        <w:t>d</w:t>
-      </w:r>
-      <w:r>
-        <w:rPr>
-          <w:rFonts w:asciiTheme="majorHAnsi" w:hAnsiTheme="majorHAnsi" w:cstheme="majorHAnsi"/>
-          <w:lang w:val="fr-FR"/>
-        </w:rPr>
-        <w:t xml:space="preserve"> est le plus grand diviseur commun de </w:t>
-      </w:r>
-      <w:r>
-        <w:rPr>
-          <w:rFonts w:asciiTheme="majorHAnsi" w:hAnsiTheme="majorHAnsi" w:cstheme="majorHAnsi"/>
+        <w:t xml:space="preserve">) </w:t>
+      </w:r>
+      <w:r>
+        <w:rPr>
+          <w:rFonts w:asciiTheme="majorHAnsi" w:hAnsiTheme="majorHAnsi" w:cstheme="majorHAnsi"/>
+          <w:lang w:val="fr-FR"/>
+        </w:rPr>
+        <w:t xml:space="preserve">qui est l’Algorithme d’Euclide étendue prend en entrée 2 entiers </w:t>
+      </w:r>
+      <w:r>
+        <w:rPr>
+          <w:rFonts w:asciiTheme="majorHAnsi" w:eastAsia="Batang" w:hAnsiTheme="majorHAnsi" w:cstheme="majorHAnsi"/>
           <w:b/>
           <w:bCs/>
           <w:i/>
           <w:iCs/>
           <w:lang w:val="fr-FR"/>
         </w:rPr>
-        <w:t xml:space="preserve">a </w:t>
-      </w:r>
-      <w:r>
-        <w:rPr>
-          <w:rFonts w:asciiTheme="majorHAnsi" w:hAnsiTheme="majorHAnsi" w:cstheme="majorHAnsi"/>
-          <w:lang w:val="fr-FR"/>
-        </w:rPr>
-        <w:t xml:space="preserve">et </w:t>
-      </w:r>
-      <w:r>
-        <w:rPr>
-          <w:rFonts w:asciiTheme="majorHAnsi" w:hAnsiTheme="majorHAnsi" w:cstheme="majorHAnsi"/>
+        <w:t>a</w:t>
+      </w:r>
+      <w:r>
+        <w:rPr>
+          <w:rFonts w:asciiTheme="majorHAnsi" w:hAnsiTheme="majorHAnsi" w:cstheme="majorHAnsi"/>
+          <w:lang w:val="fr-FR"/>
+        </w:rPr>
+        <w:t xml:space="preserve"> et </w:t>
+      </w:r>
+      <w:r>
+        <w:rPr>
+          <w:rFonts w:asciiTheme="majorHAnsi" w:eastAsia="Batang" w:hAnsiTheme="majorHAnsi" w:cstheme="majorHAnsi"/>
           <w:b/>
           <w:bCs/>
           <w:i/>
@@ -1082,7 +1098,7 @@
           <w:rFonts w:asciiTheme="majorHAnsi" w:hAnsiTheme="majorHAnsi" w:cstheme="majorHAnsi"/>
           <w:lang w:val="fr-FR"/>
         </w:rPr>
-        <w:t xml:space="preserve">, et </w:t>
+        <w:t xml:space="preserve"> et qui retourne trois entiers </w:t>
       </w:r>
       <w:r>
         <w:rPr>
@@ -1093,15 +1109,31 @@
           <w:iCs/>
           <w:lang w:val="fr-FR"/>
         </w:rPr>
-        <w:t xml:space="preserve">u </w:t>
-      </w:r>
-      <w:r>
-        <w:rPr>
-          <w:rFonts w:asciiTheme="majorHAnsi" w:hAnsiTheme="majorHAnsi" w:cstheme="majorHAnsi"/>
+        <w:t>d</w:t>
+      </w:r>
+      <w:r>
+        <w:rPr>
+          <w:rFonts w:asciiTheme="majorHAnsi" w:hAnsiTheme="majorHAnsi" w:cstheme="majorHAnsi"/>
+          <w:lang w:val="fr-FR"/>
+        </w:rPr>
+        <w:t xml:space="preserve"> est le plus grand diviseur commun de </w:t>
+      </w:r>
+      <w:r>
+        <w:rPr>
+          <w:rFonts w:asciiTheme="majorHAnsi" w:hAnsiTheme="majorHAnsi" w:cstheme="majorHAnsi"/>
+          <w:b/>
+          <w:bCs/>
           <w:i/>
           <w:iCs/>
           <w:lang w:val="fr-FR"/>
         </w:rPr>
+        <w:t xml:space="preserve">a </w:t>
+      </w:r>
+      <w:r>
+        <w:rPr>
+          <w:rFonts w:asciiTheme="majorHAnsi" w:hAnsiTheme="majorHAnsi" w:cstheme="majorHAnsi"/>
+          <w:lang w:val="fr-FR"/>
+        </w:rPr>
         <w:t xml:space="preserve">et </w:t>
       </w:r>
       <w:r>
@@ -1113,14 +1145,14 @@
           <w:iCs/>
           <w:lang w:val="fr-FR"/>
         </w:rPr>
-        <w:t xml:space="preserve">v </w:t>
-      </w:r>
-      <w:r>
-        <w:rPr>
-          <w:rFonts w:asciiTheme="majorHAnsi" w:hAnsiTheme="majorHAnsi" w:cstheme="majorHAnsi"/>
-          <w:lang w:val="fr-FR"/>
-        </w:rPr>
-        <w:t xml:space="preserve">le coefficient de Bézout. Et grâce à cette fonction nous créons la variable </w:t>
+        <w:t>b</w:t>
+      </w:r>
+      <w:r>
+        <w:rPr>
+          <w:rFonts w:asciiTheme="majorHAnsi" w:hAnsiTheme="majorHAnsi" w:cstheme="majorHAnsi"/>
+          <w:lang w:val="fr-FR"/>
+        </w:rPr>
+        <w:t xml:space="preserve">, et </w:t>
       </w:r>
       <w:r>
         <w:rPr>
@@ -1131,32 +1163,16 @@
           <w:iCs/>
           <w:lang w:val="fr-FR"/>
         </w:rPr>
-        <w:t>priv</w:t>
-      </w:r>
-      <w:r>
-        <w:rPr>
-          <w:rFonts w:asciiTheme="majorHAnsi" w:hAnsiTheme="majorHAnsi" w:cstheme="majorHAnsi"/>
-          <w:lang w:val="fr-FR"/>
-        </w:rPr>
-        <w:t xml:space="preserve"> qui prends en valeur </w:t>
-      </w:r>
-      <w:r>
-        <w:rPr>
-          <w:rFonts w:asciiTheme="majorHAnsi" w:hAnsiTheme="majorHAnsi" w:cstheme="majorHAnsi"/>
-          <w:b/>
-          <w:bCs/>
+        <w:t xml:space="preserve">u </w:t>
+      </w:r>
+      <w:r>
+        <w:rPr>
+          <w:rFonts w:asciiTheme="majorHAnsi" w:hAnsiTheme="majorHAnsi" w:cstheme="majorHAnsi"/>
           <w:i/>
           <w:iCs/>
           <w:lang w:val="fr-FR"/>
         </w:rPr>
-        <w:t xml:space="preserve">u </w:t>
-      </w:r>
-      <w:r>
-        <w:rPr>
-          <w:rFonts w:asciiTheme="majorHAnsi" w:hAnsiTheme="majorHAnsi" w:cstheme="majorHAnsi"/>
-          <w:lang w:val="fr-FR"/>
-        </w:rPr>
-        <w:t xml:space="preserve">de notre fonction </w:t>
+        <w:t xml:space="preserve">et </w:t>
       </w:r>
       <w:r>
         <w:rPr>
@@ -1167,7 +1183,14 @@
           <w:iCs/>
           <w:lang w:val="fr-FR"/>
         </w:rPr>
-        <w:t>extended_gcd()</w:t>
+        <w:t xml:space="preserve">v </w:t>
+      </w:r>
+      <w:r>
+        <w:rPr>
+          <w:rFonts w:asciiTheme="majorHAnsi" w:hAnsiTheme="majorHAnsi" w:cstheme="majorHAnsi"/>
+          <w:lang w:val="fr-FR"/>
+        </w:rPr>
+        <w:t xml:space="preserve">le coefficient de Bézout. Et grâce à cette fonction nous créons la variable </w:t>
       </w:r>
       <w:r>
         <w:rPr>
@@ -1178,14 +1201,14 @@
           <w:iCs/>
           <w:lang w:val="fr-FR"/>
         </w:rPr>
-        <w:t xml:space="preserve"> </w:t>
-      </w:r>
-      <w:r>
-        <w:rPr>
-          <w:rFonts w:asciiTheme="majorHAnsi" w:hAnsiTheme="majorHAnsi" w:cstheme="majorHAnsi"/>
-          <w:lang w:val="fr-FR"/>
-        </w:rPr>
-        <w:t>avec en entré</w:t>
+        <w:t>priv</w:t>
+      </w:r>
+      <w:r>
+        <w:rPr>
+          <w:rFonts w:asciiTheme="majorHAnsi" w:hAnsiTheme="majorHAnsi" w:cstheme="majorHAnsi"/>
+          <w:lang w:val="fr-FR"/>
+        </w:rPr>
+        <w:t xml:space="preserve"> qui prends en valeur </w:t>
       </w:r>
       <w:r>
         <w:rPr>
@@ -1196,14 +1219,14 @@
           <w:iCs/>
           <w:lang w:val="fr-FR"/>
         </w:rPr>
-        <w:t xml:space="preserve"> pub </w:t>
-      </w:r>
-      <w:r>
-        <w:rPr>
-          <w:rFonts w:asciiTheme="majorHAnsi" w:hAnsiTheme="majorHAnsi" w:cstheme="majorHAnsi"/>
-          <w:lang w:val="fr-FR"/>
-        </w:rPr>
-        <w:t>et</w:t>
+        <w:t xml:space="preserve">u </w:t>
+      </w:r>
+      <w:r>
+        <w:rPr>
+          <w:rFonts w:asciiTheme="majorHAnsi" w:hAnsiTheme="majorHAnsi" w:cstheme="majorHAnsi"/>
+          <w:lang w:val="fr-FR"/>
+        </w:rPr>
+        <w:t xml:space="preserve">de notre fonction </w:t>
       </w:r>
       <w:r>
         <w:rPr>
@@ -1214,8 +1237,9 @@
           <w:iCs/>
           <w:lang w:val="fr-FR"/>
         </w:rPr>
-        <w:t xml:space="preserve"> Ⴔ(n) </w:t>
-      </w:r>
+        <w:t>extended_</w:t>
+      </w:r>
+      <w:proofErr w:type="gramStart"/>
       <w:r>
         <w:rPr>
           <w:rFonts w:asciiTheme="majorHAnsi" w:hAnsiTheme="majorHAnsi" w:cstheme="majorHAnsi"/>
@@ -1225,6 +1249,76 @@
           <w:iCs/>
           <w:lang w:val="fr-FR"/>
         </w:rPr>
+        <w:t>gcd(</w:t>
+      </w:r>
+      <w:proofErr w:type="gramEnd"/>
+      <w:r>
+        <w:rPr>
+          <w:rFonts w:asciiTheme="majorHAnsi" w:hAnsiTheme="majorHAnsi" w:cstheme="majorHAnsi"/>
+          <w:b/>
+          <w:bCs/>
+          <w:i/>
+          <w:iCs/>
+          <w:lang w:val="fr-FR"/>
+        </w:rPr>
+        <w:t>)</w:t>
+      </w:r>
+      <w:r>
+        <w:rPr>
+          <w:rFonts w:asciiTheme="majorHAnsi" w:hAnsiTheme="majorHAnsi" w:cstheme="majorHAnsi"/>
+          <w:b/>
+          <w:bCs/>
+          <w:i/>
+          <w:iCs/>
+          <w:lang w:val="fr-FR"/>
+        </w:rPr>
+        <w:t xml:space="preserve"> </w:t>
+      </w:r>
+      <w:r>
+        <w:rPr>
+          <w:rFonts w:asciiTheme="majorHAnsi" w:hAnsiTheme="majorHAnsi" w:cstheme="majorHAnsi"/>
+          <w:lang w:val="fr-FR"/>
+        </w:rPr>
+        <w:t>avec en entré</w:t>
+      </w:r>
+      <w:r>
+        <w:rPr>
+          <w:rFonts w:asciiTheme="majorHAnsi" w:hAnsiTheme="majorHAnsi" w:cstheme="majorHAnsi"/>
+          <w:b/>
+          <w:bCs/>
+          <w:i/>
+          <w:iCs/>
+          <w:lang w:val="fr-FR"/>
+        </w:rPr>
+        <w:t xml:space="preserve"> pub </w:t>
+      </w:r>
+      <w:r>
+        <w:rPr>
+          <w:rFonts w:asciiTheme="majorHAnsi" w:hAnsiTheme="majorHAnsi" w:cstheme="majorHAnsi"/>
+          <w:lang w:val="fr-FR"/>
+        </w:rPr>
+        <w:t>et</w:t>
+      </w:r>
+      <w:r>
+        <w:rPr>
+          <w:rFonts w:asciiTheme="majorHAnsi" w:hAnsiTheme="majorHAnsi" w:cstheme="majorHAnsi"/>
+          <w:b/>
+          <w:bCs/>
+          <w:i/>
+          <w:iCs/>
+          <w:lang w:val="fr-FR"/>
+        </w:rPr>
+        <w:t xml:space="preserve"> Ⴔ(n) </w:t>
+      </w:r>
+      <w:r>
+        <w:rPr>
+          <w:rFonts w:asciiTheme="majorHAnsi" w:hAnsiTheme="majorHAnsi" w:cstheme="majorHAnsi"/>
+          <w:b/>
+          <w:bCs/>
+          <w:i/>
+          <w:iCs/>
+          <w:lang w:val="fr-FR"/>
+        </w:rPr>
         <w:t xml:space="preserve">. </w:t>
       </w:r>
       <w:r>
@@ -1241,7 +1335,27 @@
           <w:bCs/>
           <w:lang w:val="fr-FR"/>
         </w:rPr>
-        <w:t>key_creation()</w:t>
+        <w:t>key_</w:t>
+      </w:r>
+      <w:proofErr w:type="gramStart"/>
+      <w:r>
+        <w:rPr>
+          <w:rFonts w:asciiTheme="majorHAnsi" w:hAnsiTheme="majorHAnsi" w:cstheme="majorHAnsi"/>
+          <w:b/>
+          <w:bCs/>
+          <w:lang w:val="fr-FR"/>
+        </w:rPr>
+        <w:t>creation(</w:t>
+      </w:r>
+      <w:proofErr w:type="gramEnd"/>
+      <w:r>
+        <w:rPr>
+          <w:rFonts w:asciiTheme="majorHAnsi" w:hAnsiTheme="majorHAnsi" w:cstheme="majorHAnsi"/>
+          <w:b/>
+          <w:bCs/>
+          <w:lang w:val="fr-FR"/>
+        </w:rPr>
+        <w:t>)</w:t>
       </w:r>
       <w:r>
         <w:rPr>
@@ -1291,6 +1405,8 @@
         </w:rPr>
         <w:t xml:space="preserve">, alors nous passons à la prochaine fonction </w:t>
       </w:r>
+      <w:proofErr w:type="spellStart"/>
+      <w:proofErr w:type="gramStart"/>
       <w:r>
         <w:rPr>
           <w:rFonts w:asciiTheme="majorHAnsi" w:hAnsiTheme="majorHAnsi" w:cstheme="majorHAnsi"/>
@@ -1300,24 +1416,21 @@
           <w:iCs/>
           <w:lang w:val="fr-FR"/>
         </w:rPr>
-        <w:t xml:space="preserve">encryption() </w:t>
-      </w:r>
-      <w:r>
-        <w:rPr>
-          <w:rFonts w:asciiTheme="majorHAnsi" w:hAnsiTheme="majorHAnsi" w:cstheme="majorHAnsi"/>
-          <w:lang w:val="fr-FR"/>
-        </w:rPr>
-        <w:t>qui prends en entrée notre clé publique</w:t>
-      </w:r>
-      <w:r>
-        <w:rPr>
-          <w:rFonts w:asciiTheme="majorHAnsi" w:hAnsiTheme="majorHAnsi" w:cstheme="majorHAnsi"/>
+        <w:t>encryption</w:t>
+      </w:r>
+      <w:proofErr w:type="spellEnd"/>
+      <w:r>
+        <w:rPr>
+          <w:rFonts w:asciiTheme="majorHAnsi" w:hAnsiTheme="majorHAnsi" w:cstheme="majorHAnsi"/>
+          <w:b/>
+          <w:bCs/>
           <w:i/>
           <w:iCs/>
           <w:lang w:val="fr-FR"/>
         </w:rPr>
-        <w:t xml:space="preserve"> </w:t>
-      </w:r>
+        <w:t>(</w:t>
+      </w:r>
+      <w:proofErr w:type="gramEnd"/>
       <w:r>
         <w:rPr>
           <w:rFonts w:asciiTheme="majorHAnsi" w:hAnsiTheme="majorHAnsi" w:cstheme="majorHAnsi"/>
@@ -1327,69 +1440,41 @@
           <w:iCs/>
           <w:lang w:val="fr-FR"/>
         </w:rPr>
-        <w:t xml:space="preserve">(n, pub) </w:t>
-      </w:r>
-      <w:r>
-        <w:rPr>
-          <w:rFonts w:asciiTheme="majorHAnsi" w:hAnsiTheme="majorHAnsi" w:cstheme="majorHAnsi"/>
-          <w:lang w:val="fr-FR"/>
-        </w:rPr>
-        <w:t xml:space="preserve">et un message texte </w:t>
-      </w:r>
-      <w:r>
-        <w:rPr>
-          <w:rFonts w:asciiTheme="majorHAnsi" w:hAnsiTheme="majorHAnsi" w:cstheme="majorHAnsi"/>
-          <w:b/>
-          <w:bCs/>
+        <w:t xml:space="preserve">) </w:t>
+      </w:r>
+      <w:r>
+        <w:rPr>
+          <w:rFonts w:asciiTheme="majorHAnsi" w:hAnsiTheme="majorHAnsi" w:cstheme="majorHAnsi"/>
+          <w:lang w:val="fr-FR"/>
+        </w:rPr>
+        <w:t>qui prends en entrée notre clé publique</w:t>
+      </w:r>
+      <w:r>
+        <w:rPr>
+          <w:rFonts w:asciiTheme="majorHAnsi" w:hAnsiTheme="majorHAnsi" w:cstheme="majorHAnsi"/>
           <w:i/>
           <w:iCs/>
           <w:lang w:val="fr-FR"/>
         </w:rPr>
-        <w:t>msg</w:t>
-      </w:r>
-      <w:r>
-        <w:rPr>
-          <w:rFonts w:asciiTheme="majorHAnsi" w:hAnsiTheme="majorHAnsi" w:cstheme="majorHAnsi"/>
+        <w:t xml:space="preserve"> </w:t>
+      </w:r>
+      <w:r>
+        <w:rPr>
+          <w:rFonts w:asciiTheme="majorHAnsi" w:hAnsiTheme="majorHAnsi" w:cstheme="majorHAnsi"/>
+          <w:b/>
+          <w:bCs/>
           <w:i/>
           <w:iCs/>
           <w:lang w:val="fr-FR"/>
         </w:rPr>
-        <w:t xml:space="preserve"> </w:t>
-      </w:r>
-      <w:r>
-        <w:rPr>
-          <w:rFonts w:asciiTheme="majorHAnsi" w:hAnsiTheme="majorHAnsi" w:cstheme="majorHAnsi"/>
-          <w:lang w:val="fr-FR"/>
-        </w:rPr>
-        <w:t xml:space="preserve">qui est convertit </w:t>
-      </w:r>
-      <w:r>
-        <w:rPr>
-          <w:rFonts w:asciiTheme="majorHAnsi" w:hAnsiTheme="majorHAnsi" w:cstheme="majorHAnsi"/>
-          <w:lang w:val="fr-FR"/>
-        </w:rPr>
-        <w:t xml:space="preserve">en une liste de nombres </w:t>
-      </w:r>
-      <w:r>
-        <w:rPr>
-          <w:rFonts w:asciiTheme="majorHAnsi" w:hAnsiTheme="majorHAnsi" w:cstheme="majorHAnsi"/>
-          <w:lang w:val="fr-FR"/>
-        </w:rPr>
-        <w:t xml:space="preserve">avec </w:t>
-      </w:r>
-      <w:r>
-        <w:rPr>
-          <w:rFonts w:asciiTheme="majorHAnsi" w:hAnsiTheme="majorHAnsi" w:cstheme="majorHAnsi"/>
-          <w:lang w:val="fr-FR"/>
-        </w:rPr>
-        <w:t xml:space="preserve">une nouvelle </w:t>
-      </w:r>
-      <w:r>
-        <w:rPr>
-          <w:rFonts w:asciiTheme="majorHAnsi" w:hAnsiTheme="majorHAnsi" w:cstheme="majorHAnsi"/>
-          <w:lang w:val="fr-FR"/>
-        </w:rPr>
-        <w:t xml:space="preserve">fonction </w:t>
+        <w:t xml:space="preserve">(n, pub) </w:t>
+      </w:r>
+      <w:r>
+        <w:rPr>
+          <w:rFonts w:asciiTheme="majorHAnsi" w:hAnsiTheme="majorHAnsi" w:cstheme="majorHAnsi"/>
+          <w:lang w:val="fr-FR"/>
+        </w:rPr>
+        <w:t xml:space="preserve">et un message texte </w:t>
       </w:r>
       <w:r>
         <w:rPr>
@@ -1400,40 +1485,53 @@
           <w:iCs/>
           <w:lang w:val="fr-FR"/>
         </w:rPr>
-        <w:t>convert_msg()</w:t>
-      </w:r>
-      <w:r>
-        <w:rPr>
-          <w:rFonts w:asciiTheme="majorHAnsi" w:hAnsiTheme="majorHAnsi" w:cstheme="majorHAnsi"/>
-          <w:lang w:val="fr-FR"/>
-        </w:rPr>
-        <w:t xml:space="preserve"> qui prends un message textuel et est convertie grâce à la table ASCII, chaque caractères est convertit en un nombre à trois chiffres.</w:t>
-      </w:r>
-      <w:r>
-        <w:rPr>
-          <w:rFonts w:asciiTheme="majorHAnsi" w:hAnsiTheme="majorHAnsi" w:cstheme="majorHAnsi"/>
-          <w:lang w:val="fr-FR"/>
-        </w:rPr>
-        <w:t xml:space="preserve"> Et cette fonction renvoie une liste de nombres groupé de 4 en 4 pour éviter les attaques fréquentielles et ne pas avoir besoin d’un </w:t>
-      </w:r>
-      <w:r>
-        <w:rPr>
-          <w:rFonts w:asciiTheme="majorHAnsi" w:hAnsiTheme="majorHAnsi" w:cstheme="majorHAnsi"/>
-          <w:b/>
-          <w:bCs/>
+        <w:t>msg</w:t>
+      </w:r>
+      <w:r>
+        <w:rPr>
+          <w:rFonts w:asciiTheme="majorHAnsi" w:hAnsiTheme="majorHAnsi" w:cstheme="majorHAnsi"/>
           <w:i/>
           <w:iCs/>
           <w:lang w:val="fr-FR"/>
         </w:rPr>
-        <w:t>n</w:t>
-      </w:r>
-      <w:r>
-        <w:rPr>
-          <w:rFonts w:asciiTheme="majorHAnsi" w:hAnsiTheme="majorHAnsi" w:cstheme="majorHAnsi"/>
-          <w:lang w:val="fr-FR"/>
-        </w:rPr>
-        <w:t xml:space="preserve"> trop grand. Ensuite la fonction </w:t>
-      </w:r>
+        <w:t xml:space="preserve"> </w:t>
+      </w:r>
+      <w:r>
+        <w:rPr>
+          <w:rFonts w:asciiTheme="majorHAnsi" w:hAnsiTheme="majorHAnsi" w:cstheme="majorHAnsi"/>
+          <w:lang w:val="fr-FR"/>
+        </w:rPr>
+        <w:t xml:space="preserve">qui est convertit </w:t>
+      </w:r>
+      <w:r>
+        <w:rPr>
+          <w:rFonts w:asciiTheme="majorHAnsi" w:hAnsiTheme="majorHAnsi" w:cstheme="majorHAnsi"/>
+          <w:lang w:val="fr-FR"/>
+        </w:rPr>
+        <w:t xml:space="preserve">en une liste de nombres </w:t>
+      </w:r>
+      <w:r>
+        <w:rPr>
+          <w:rFonts w:asciiTheme="majorHAnsi" w:hAnsiTheme="majorHAnsi" w:cstheme="majorHAnsi"/>
+          <w:lang w:val="fr-FR"/>
+        </w:rPr>
+        <w:t xml:space="preserve">avec </w:t>
+      </w:r>
+      <w:r>
+        <w:rPr>
+          <w:rFonts w:asciiTheme="majorHAnsi" w:hAnsiTheme="majorHAnsi" w:cstheme="majorHAnsi"/>
+          <w:lang w:val="fr-FR"/>
+        </w:rPr>
+        <w:t xml:space="preserve">une nouvelle </w:t>
+      </w:r>
+      <w:r>
+        <w:rPr>
+          <w:rFonts w:asciiTheme="majorHAnsi" w:hAnsiTheme="majorHAnsi" w:cstheme="majorHAnsi"/>
+          <w:lang w:val="fr-FR"/>
+        </w:rPr>
+        <w:t xml:space="preserve">fonction </w:t>
+      </w:r>
+      <w:proofErr w:type="spellStart"/>
       <w:r>
         <w:rPr>
           <w:rFonts w:asciiTheme="majorHAnsi" w:hAnsiTheme="majorHAnsi" w:cstheme="majorHAnsi"/>
@@ -1443,22 +1541,9 @@
           <w:iCs/>
           <w:lang w:val="fr-FR"/>
         </w:rPr>
-        <w:t>encryption()</w:t>
-      </w:r>
-      <w:r>
-        <w:rPr>
-          <w:rFonts w:asciiTheme="majorHAnsi" w:hAnsiTheme="majorHAnsi" w:cstheme="majorHAnsi"/>
-          <w:lang w:val="fr-FR"/>
-        </w:rPr>
-        <w:t xml:space="preserve"> </w:t>
-      </w:r>
-      <w:r>
-        <w:rPr>
-          <w:rFonts w:asciiTheme="majorHAnsi" w:hAnsiTheme="majorHAnsi" w:cstheme="majorHAnsi"/>
-          <w:lang w:val="fr-FR"/>
-        </w:rPr>
-        <w:t xml:space="preserve">qui prends en entrée </w:t>
-      </w:r>
+        <w:t>convert_msg</w:t>
+      </w:r>
+      <w:proofErr w:type="spellEnd"/>
       <w:r>
         <w:rPr>
           <w:rFonts w:asciiTheme="majorHAnsi" w:hAnsiTheme="majorHAnsi" w:cstheme="majorHAnsi"/>
@@ -1468,14 +1553,21 @@
           <w:iCs/>
           <w:lang w:val="fr-FR"/>
         </w:rPr>
-        <w:t xml:space="preserve">n, </w:t>
-      </w:r>
-      <w:r>
-        <w:rPr>
-          <w:rFonts w:asciiTheme="majorHAnsi" w:hAnsiTheme="majorHAnsi" w:cstheme="majorHAnsi"/>
-          <w:lang w:val="fr-FR"/>
-        </w:rPr>
-        <w:t>notre clé public</w:t>
+        <w:t>()</w:t>
+      </w:r>
+      <w:r>
+        <w:rPr>
+          <w:rFonts w:asciiTheme="majorHAnsi" w:hAnsiTheme="majorHAnsi" w:cstheme="majorHAnsi"/>
+          <w:lang w:val="fr-FR"/>
+        </w:rPr>
+        <w:t xml:space="preserve"> qui prends un message textuel et est convertie grâce à la table ASCII, chaque caractères est convertit en un nombre à trois chiffres.</w:t>
+      </w:r>
+      <w:r>
+        <w:rPr>
+          <w:rFonts w:asciiTheme="majorHAnsi" w:hAnsiTheme="majorHAnsi" w:cstheme="majorHAnsi"/>
+          <w:lang w:val="fr-FR"/>
+        </w:rPr>
+        <w:t xml:space="preserve"> Et cette fonction renvoie une liste de nombres groupé de 4 en 4 pour éviter les attaques fréquentielles et ne pas avoir besoin d’un </w:t>
       </w:r>
       <w:r>
         <w:rPr>
@@ -1486,8 +1578,17 @@
           <w:iCs/>
           <w:lang w:val="fr-FR"/>
         </w:rPr>
-        <w:t xml:space="preserve"> </w:t>
-      </w:r>
+        <w:t>n</w:t>
+      </w:r>
+      <w:r>
+        <w:rPr>
+          <w:rFonts w:asciiTheme="majorHAnsi" w:hAnsiTheme="majorHAnsi" w:cstheme="majorHAnsi"/>
+          <w:lang w:val="fr-FR"/>
+        </w:rPr>
+        <w:t xml:space="preserve"> trop grand. Ensuite la fonction </w:t>
+      </w:r>
+      <w:proofErr w:type="spellStart"/>
+      <w:proofErr w:type="gramStart"/>
       <w:r>
         <w:rPr>
           <w:rFonts w:asciiTheme="majorHAnsi" w:hAnsiTheme="majorHAnsi" w:cstheme="majorHAnsi"/>
@@ -1497,8 +1598,9 @@
           <w:iCs/>
           <w:lang w:val="fr-FR"/>
         </w:rPr>
-        <w:t>p</w:t>
-      </w:r>
+        <w:t>encryption</w:t>
+      </w:r>
+      <w:proofErr w:type="spellEnd"/>
       <w:r>
         <w:rPr>
           <w:rFonts w:asciiTheme="majorHAnsi" w:hAnsiTheme="majorHAnsi" w:cstheme="majorHAnsi"/>
@@ -1508,8 +1610,9 @@
           <w:iCs/>
           <w:lang w:val="fr-FR"/>
         </w:rPr>
-        <w:t>ub</w:t>
-      </w:r>
+        <w:t>(</w:t>
+      </w:r>
+      <w:proofErr w:type="gramEnd"/>
       <w:r>
         <w:rPr>
           <w:rFonts w:asciiTheme="majorHAnsi" w:hAnsiTheme="majorHAnsi" w:cstheme="majorHAnsi"/>
@@ -1519,49 +1622,21 @@
           <w:iCs/>
           <w:lang w:val="fr-FR"/>
         </w:rPr>
-        <w:t xml:space="preserve"> ,msg </w:t>
-      </w:r>
-      <w:r>
-        <w:rPr>
-          <w:rFonts w:asciiTheme="majorHAnsi" w:hAnsiTheme="majorHAnsi" w:cstheme="majorHAnsi"/>
-          <w:lang w:val="fr-FR"/>
-        </w:rPr>
-        <w:t xml:space="preserve">, et qui </w:t>
-      </w:r>
-      <w:r>
-        <w:rPr>
-          <w:rFonts w:asciiTheme="majorHAnsi" w:hAnsiTheme="majorHAnsi" w:cstheme="majorHAnsi"/>
-          <w:lang w:val="fr-FR"/>
-        </w:rPr>
-        <w:t xml:space="preserve">va pouvoir manipuler </w:t>
-      </w:r>
-      <w:r>
-        <w:rPr>
-          <w:rFonts w:asciiTheme="majorHAnsi" w:hAnsiTheme="majorHAnsi" w:cstheme="majorHAnsi"/>
-          <w:lang w:val="fr-FR"/>
-        </w:rPr>
-        <w:t>notre</w:t>
-      </w:r>
-      <w:r>
-        <w:rPr>
-          <w:rFonts w:asciiTheme="majorHAnsi" w:hAnsiTheme="majorHAnsi" w:cstheme="majorHAnsi"/>
-          <w:lang w:val="fr-FR"/>
-        </w:rPr>
-        <w:t xml:space="preserve"> message convertit. Le but de cette fonction est de </w:t>
-      </w:r>
-      <w:r>
-        <w:rPr>
-          <w:rFonts w:asciiTheme="majorHAnsi" w:hAnsiTheme="majorHAnsi" w:cstheme="majorHAnsi"/>
-          <w:lang w:val="fr-FR"/>
-        </w:rPr>
-        <w:t>chiffré</w:t>
-      </w:r>
-      <w:r>
-        <w:rPr>
-          <w:rFonts w:asciiTheme="majorHAnsi" w:hAnsiTheme="majorHAnsi" w:cstheme="majorHAnsi"/>
-          <w:lang w:val="fr-FR"/>
-        </w:rPr>
-        <w:t xml:space="preserve"> notre message, alors nous avons créé une liste </w:t>
+        <w:t>)</w:t>
+      </w:r>
+      <w:r>
+        <w:rPr>
+          <w:rFonts w:asciiTheme="majorHAnsi" w:hAnsiTheme="majorHAnsi" w:cstheme="majorHAnsi"/>
+          <w:lang w:val="fr-FR"/>
+        </w:rPr>
+        <w:t xml:space="preserve"> </w:t>
+      </w:r>
+      <w:r>
+        <w:rPr>
+          <w:rFonts w:asciiTheme="majorHAnsi" w:hAnsiTheme="majorHAnsi" w:cstheme="majorHAnsi"/>
+          <w:lang w:val="fr-FR"/>
+        </w:rPr>
+        <w:t xml:space="preserve">qui prends en entrée </w:t>
       </w:r>
       <w:r>
         <w:rPr>
@@ -1572,50 +1647,14 @@
           <w:iCs/>
           <w:lang w:val="fr-FR"/>
         </w:rPr>
-        <w:t>crypted_msg</w:t>
-      </w:r>
-      <w:r>
-        <w:rPr>
-          <w:rFonts w:asciiTheme="majorHAnsi" w:hAnsiTheme="majorHAnsi" w:cstheme="majorHAnsi"/>
-          <w:lang w:val="fr-FR"/>
-        </w:rPr>
-        <w:t xml:space="preserve"> et avec la formule du chiffrement de message M</w:t>
-      </w:r>
-      <w:r>
-        <w:rPr>
-          <w:rFonts w:asciiTheme="majorHAnsi" w:hAnsiTheme="majorHAnsi" w:cstheme="majorHAnsi"/>
-          <w:vertAlign w:val="superscript"/>
-          <w:lang w:val="fr-FR"/>
-        </w:rPr>
-        <w:t xml:space="preserve">e </w:t>
-      </w:r>
-      <w:r>
-        <w:rPr>
-          <w:rFonts w:asciiTheme="majorHAnsi" w:hAnsiTheme="majorHAnsi" w:cstheme="majorHAnsi"/>
-          <w:lang w:val="fr-FR"/>
-        </w:rPr>
-        <w:t xml:space="preserve">≡C[n], avec M notre message </w:t>
-      </w:r>
-      <w:r>
-        <w:rPr>
-          <w:rFonts w:asciiTheme="majorHAnsi" w:hAnsiTheme="majorHAnsi" w:cstheme="majorHAnsi"/>
-          <w:lang w:val="fr-FR"/>
-        </w:rPr>
-        <w:t xml:space="preserve">convertit </w:t>
-      </w:r>
-      <w:r>
-        <w:rPr>
-          <w:rFonts w:asciiTheme="majorHAnsi" w:hAnsiTheme="majorHAnsi" w:cstheme="majorHAnsi"/>
-          <w:lang w:val="fr-FR"/>
-        </w:rPr>
-        <w:t>et C notre clé publique &gt; n</w:t>
-      </w:r>
-      <w:r>
-        <w:rPr>
-          <w:rFonts w:asciiTheme="majorHAnsi" w:hAnsiTheme="majorHAnsi" w:cstheme="majorHAnsi"/>
-          <w:lang w:val="fr-FR"/>
-        </w:rPr>
-        <w:t xml:space="preserve">, ensuite grâce à une boucle cela nous renvoie la liste </w:t>
+        <w:t xml:space="preserve">n, </w:t>
+      </w:r>
+      <w:r>
+        <w:rPr>
+          <w:rFonts w:asciiTheme="majorHAnsi" w:hAnsiTheme="majorHAnsi" w:cstheme="majorHAnsi"/>
+          <w:lang w:val="fr-FR"/>
+        </w:rPr>
+        <w:t>notre clé public</w:t>
       </w:r>
       <w:r>
         <w:rPr>
@@ -1626,14 +1665,178 @@
           <w:iCs/>
           <w:lang w:val="fr-FR"/>
         </w:rPr>
+        <w:t xml:space="preserve"> </w:t>
+      </w:r>
+      <w:r>
+        <w:rPr>
+          <w:rFonts w:asciiTheme="majorHAnsi" w:hAnsiTheme="majorHAnsi" w:cstheme="majorHAnsi"/>
+          <w:b/>
+          <w:bCs/>
+          <w:i/>
+          <w:iCs/>
+          <w:lang w:val="fr-FR"/>
+        </w:rPr>
+        <w:t>p</w:t>
+      </w:r>
+      <w:r>
+        <w:rPr>
+          <w:rFonts w:asciiTheme="majorHAnsi" w:hAnsiTheme="majorHAnsi" w:cstheme="majorHAnsi"/>
+          <w:b/>
+          <w:bCs/>
+          <w:i/>
+          <w:iCs/>
+          <w:lang w:val="fr-FR"/>
+        </w:rPr>
+        <w:t>ub</w:t>
+      </w:r>
+      <w:r>
+        <w:rPr>
+          <w:rFonts w:asciiTheme="majorHAnsi" w:hAnsiTheme="majorHAnsi" w:cstheme="majorHAnsi"/>
+          <w:b/>
+          <w:bCs/>
+          <w:i/>
+          <w:iCs/>
+          <w:lang w:val="fr-FR"/>
+        </w:rPr>
+        <w:t xml:space="preserve"> ,msg </w:t>
+      </w:r>
+      <w:r>
+        <w:rPr>
+          <w:rFonts w:asciiTheme="majorHAnsi" w:hAnsiTheme="majorHAnsi" w:cstheme="majorHAnsi"/>
+          <w:lang w:val="fr-FR"/>
+        </w:rPr>
+        <w:t xml:space="preserve">, et qui </w:t>
+      </w:r>
+      <w:r>
+        <w:rPr>
+          <w:rFonts w:asciiTheme="majorHAnsi" w:hAnsiTheme="majorHAnsi" w:cstheme="majorHAnsi"/>
+          <w:lang w:val="fr-FR"/>
+        </w:rPr>
+        <w:t xml:space="preserve">va pouvoir manipuler </w:t>
+      </w:r>
+      <w:r>
+        <w:rPr>
+          <w:rFonts w:asciiTheme="majorHAnsi" w:hAnsiTheme="majorHAnsi" w:cstheme="majorHAnsi"/>
+          <w:lang w:val="fr-FR"/>
+        </w:rPr>
+        <w:t>notre</w:t>
+      </w:r>
+      <w:r>
+        <w:rPr>
+          <w:rFonts w:asciiTheme="majorHAnsi" w:hAnsiTheme="majorHAnsi" w:cstheme="majorHAnsi"/>
+          <w:lang w:val="fr-FR"/>
+        </w:rPr>
+        <w:t xml:space="preserve"> message convertit. Le but de cette fonction est de </w:t>
+      </w:r>
+      <w:r>
+        <w:rPr>
+          <w:rFonts w:asciiTheme="majorHAnsi" w:hAnsiTheme="majorHAnsi" w:cstheme="majorHAnsi"/>
+          <w:lang w:val="fr-FR"/>
+        </w:rPr>
+        <w:t>chiffré</w:t>
+      </w:r>
+      <w:r>
+        <w:rPr>
+          <w:rFonts w:asciiTheme="majorHAnsi" w:hAnsiTheme="majorHAnsi" w:cstheme="majorHAnsi"/>
+          <w:lang w:val="fr-FR"/>
+        </w:rPr>
+        <w:t xml:space="preserve"> notre message, alors nous avons créé une liste </w:t>
+      </w:r>
+      <w:proofErr w:type="spellStart"/>
+      <w:r>
+        <w:rPr>
+          <w:rFonts w:asciiTheme="majorHAnsi" w:hAnsiTheme="majorHAnsi" w:cstheme="majorHAnsi"/>
+          <w:b/>
+          <w:bCs/>
+          <w:i/>
+          <w:iCs/>
+          <w:lang w:val="fr-FR"/>
+        </w:rPr>
         <w:t>crypted_msg</w:t>
       </w:r>
-      <w:r>
-        <w:rPr>
-          <w:rFonts w:asciiTheme="majorHAnsi" w:hAnsiTheme="majorHAnsi" w:cstheme="majorHAnsi"/>
-          <w:lang w:val="fr-FR"/>
-        </w:rPr>
-        <w:t xml:space="preserve">  qui est le message chiffré.</w:t>
+      <w:proofErr w:type="spellEnd"/>
+      <w:r>
+        <w:rPr>
+          <w:rFonts w:asciiTheme="majorHAnsi" w:hAnsiTheme="majorHAnsi" w:cstheme="majorHAnsi"/>
+          <w:lang w:val="fr-FR"/>
+        </w:rPr>
+        <w:t xml:space="preserve"> et avec la formule du chiffrement de message M</w:t>
+      </w:r>
+      <w:r>
+        <w:rPr>
+          <w:rFonts w:asciiTheme="majorHAnsi" w:hAnsiTheme="majorHAnsi" w:cstheme="majorHAnsi"/>
+          <w:vertAlign w:val="superscript"/>
+          <w:lang w:val="fr-FR"/>
+        </w:rPr>
+        <w:t xml:space="preserve">e </w:t>
+      </w:r>
+      <w:r>
+        <w:rPr>
+          <w:rFonts w:asciiTheme="majorHAnsi" w:hAnsiTheme="majorHAnsi" w:cstheme="majorHAnsi"/>
+          <w:lang w:val="fr-FR"/>
+        </w:rPr>
+        <w:t xml:space="preserve">≡C[n], avec M notre message </w:t>
+      </w:r>
+      <w:r>
+        <w:rPr>
+          <w:rFonts w:asciiTheme="majorHAnsi" w:hAnsiTheme="majorHAnsi" w:cstheme="majorHAnsi"/>
+          <w:lang w:val="fr-FR"/>
+        </w:rPr>
+        <w:t xml:space="preserve">convertit </w:t>
+      </w:r>
+      <w:r>
+        <w:rPr>
+          <w:rFonts w:asciiTheme="majorHAnsi" w:hAnsiTheme="majorHAnsi" w:cstheme="majorHAnsi"/>
+          <w:lang w:val="fr-FR"/>
+        </w:rPr>
+        <w:t>et C notre clé publique &gt; n</w:t>
+      </w:r>
+      <w:r>
+        <w:rPr>
+          <w:rFonts w:asciiTheme="majorHAnsi" w:hAnsiTheme="majorHAnsi" w:cstheme="majorHAnsi"/>
+          <w:lang w:val="fr-FR"/>
+        </w:rPr>
+        <w:t xml:space="preserve">, ensuite grâce à une boucle cela nous renvoie la liste </w:t>
+      </w:r>
+      <w:proofErr w:type="spellStart"/>
+      <w:r>
+        <w:rPr>
+          <w:rFonts w:asciiTheme="majorHAnsi" w:hAnsiTheme="majorHAnsi" w:cstheme="majorHAnsi"/>
+          <w:b/>
+          <w:bCs/>
+          <w:i/>
+          <w:iCs/>
+          <w:lang w:val="fr-FR"/>
+        </w:rPr>
+        <w:t>crypted_</w:t>
+      </w:r>
+      <w:proofErr w:type="gramStart"/>
+      <w:r>
+        <w:rPr>
+          <w:rFonts w:asciiTheme="majorHAnsi" w:hAnsiTheme="majorHAnsi" w:cstheme="majorHAnsi"/>
+          <w:b/>
+          <w:bCs/>
+          <w:i/>
+          <w:iCs/>
+          <w:lang w:val="fr-FR"/>
+        </w:rPr>
+        <w:t>msg</w:t>
+      </w:r>
+      <w:proofErr w:type="spellEnd"/>
+      <w:r>
+        <w:rPr>
+          <w:rFonts w:asciiTheme="majorHAnsi" w:hAnsiTheme="majorHAnsi" w:cstheme="majorHAnsi"/>
+          <w:lang w:val="fr-FR"/>
+        </w:rPr>
+        <w:t xml:space="preserve">  qui</w:t>
+      </w:r>
+      <w:proofErr w:type="gramEnd"/>
+      <w:r>
+        <w:rPr>
+          <w:rFonts w:asciiTheme="majorHAnsi" w:hAnsiTheme="majorHAnsi" w:cstheme="majorHAnsi"/>
+          <w:lang w:val="fr-FR"/>
+        </w:rPr>
+        <w:t xml:space="preserve"> est le message chiffré.</w:t>
       </w:r>
     </w:p>
     <w:p>
@@ -1670,6 +1873,7 @@
         <w:lastRenderedPageBreak/>
         <w:t xml:space="preserve">Après cela, nous devons créé la fonction </w:t>
       </w:r>
+      <w:proofErr w:type="spellStart"/>
       <w:r>
         <w:rPr>
           <w:rFonts w:asciiTheme="majorHAnsi" w:hAnsiTheme="majorHAnsi" w:cstheme="majorHAnsi"/>
@@ -1679,15 +1883,9 @@
           <w:iCs/>
           <w:lang w:val="fr-FR"/>
         </w:rPr>
-        <w:t>decryption_msg()</w:t>
-      </w:r>
-      <w:r>
-        <w:rPr>
-          <w:rFonts w:asciiTheme="majorHAnsi" w:hAnsiTheme="majorHAnsi" w:cstheme="majorHAnsi"/>
-          <w:lang w:val="fr-FR"/>
-        </w:rPr>
-        <w:t xml:space="preserve"> qui prends en entrée </w:t>
-      </w:r>
+        <w:t>decryption_</w:t>
+      </w:r>
+      <w:proofErr w:type="gramStart"/>
       <w:r>
         <w:rPr>
           <w:rFonts w:asciiTheme="majorHAnsi" w:hAnsiTheme="majorHAnsi" w:cstheme="majorHAnsi"/>
@@ -1697,15 +1895,9 @@
           <w:iCs/>
           <w:lang w:val="fr-FR"/>
         </w:rPr>
-        <w:t xml:space="preserve">n, </w:t>
-      </w:r>
-      <w:r>
-        <w:rPr>
-          <w:rFonts w:asciiTheme="majorHAnsi" w:hAnsiTheme="majorHAnsi" w:cstheme="majorHAnsi"/>
-          <w:lang w:val="fr-FR"/>
-        </w:rPr>
-        <w:t>notre clé privé</w:t>
-      </w:r>
+        <w:t>msg</w:t>
+      </w:r>
+      <w:proofErr w:type="spellEnd"/>
       <w:r>
         <w:rPr>
           <w:rFonts w:asciiTheme="majorHAnsi" w:hAnsiTheme="majorHAnsi" w:cstheme="majorHAnsi"/>
@@ -1715,15 +1907,9 @@
           <w:iCs/>
           <w:lang w:val="fr-FR"/>
         </w:rPr>
-        <w:t xml:space="preserve"> priv</w:t>
-      </w:r>
-      <w:r>
-        <w:rPr>
-          <w:rFonts w:asciiTheme="majorHAnsi" w:hAnsiTheme="majorHAnsi" w:cstheme="majorHAnsi"/>
-          <w:lang w:val="fr-FR"/>
-        </w:rPr>
-        <w:t xml:space="preserve"> et </w:t>
-      </w:r>
+        <w:t>(</w:t>
+      </w:r>
+      <w:proofErr w:type="gramEnd"/>
       <w:r>
         <w:rPr>
           <w:rFonts w:asciiTheme="majorHAnsi" w:hAnsiTheme="majorHAnsi" w:cstheme="majorHAnsi"/>
@@ -1733,43 +1919,14 @@
           <w:iCs/>
           <w:lang w:val="fr-FR"/>
         </w:rPr>
-        <w:t xml:space="preserve">msg </w:t>
-      </w:r>
-      <w:r>
-        <w:rPr>
-          <w:rFonts w:asciiTheme="majorHAnsi" w:hAnsiTheme="majorHAnsi" w:cstheme="majorHAnsi"/>
-          <w:lang w:val="fr-FR"/>
-        </w:rPr>
-        <w:t>notre message chiffré</w:t>
-      </w:r>
-      <w:r>
-        <w:rPr>
-          <w:rFonts w:asciiTheme="majorHAnsi" w:hAnsiTheme="majorHAnsi" w:cstheme="majorHAnsi"/>
-          <w:lang w:val="fr-FR"/>
-        </w:rPr>
-        <w:t xml:space="preserve">. Grâce à la formule </w:t>
-      </w:r>
-      <w:r>
-        <w:rPr>
-          <w:rFonts w:asciiTheme="majorHAnsi" w:hAnsiTheme="majorHAnsi" w:cstheme="majorHAnsi"/>
-          <w:lang w:val="fr-FR"/>
-        </w:rPr>
-        <w:t>M≡C</w:t>
-      </w:r>
-      <w:r>
-        <w:rPr>
-          <w:rFonts w:asciiTheme="majorHAnsi" w:hAnsiTheme="majorHAnsi" w:cstheme="majorHAnsi"/>
-          <w:vertAlign w:val="superscript"/>
-          <w:lang w:val="fr-FR"/>
-        </w:rPr>
-        <w:t>d</w:t>
-      </w:r>
-      <w:r>
-        <w:rPr>
-          <w:rFonts w:asciiTheme="majorHAnsi" w:hAnsiTheme="majorHAnsi" w:cstheme="majorHAnsi"/>
-          <w:lang w:val="fr-FR"/>
-        </w:rPr>
-        <w:t xml:space="preserve">[n] avec </w:t>
+        <w:t>)</w:t>
+      </w:r>
+      <w:r>
+        <w:rPr>
+          <w:rFonts w:asciiTheme="majorHAnsi" w:hAnsiTheme="majorHAnsi" w:cstheme="majorHAnsi"/>
+          <w:lang w:val="fr-FR"/>
+        </w:rPr>
+        <w:t xml:space="preserve"> qui prends en entrée </w:t>
       </w:r>
       <w:r>
         <w:rPr>
@@ -1780,21 +1937,14 @@
           <w:iCs/>
           <w:lang w:val="fr-FR"/>
         </w:rPr>
-        <w:t>d</w:t>
-      </w:r>
-      <w:r>
-        <w:rPr>
-          <w:rFonts w:asciiTheme="majorHAnsi" w:hAnsiTheme="majorHAnsi" w:cstheme="majorHAnsi"/>
-          <w:lang w:val="fr-FR"/>
-        </w:rPr>
-        <w:t xml:space="preserve"> l’inverse</w:t>
-      </w:r>
-      <w:r>
-        <w:rPr>
-          <w:rFonts w:asciiTheme="majorHAnsi" w:hAnsiTheme="majorHAnsi" w:cstheme="majorHAnsi"/>
-          <w:lang w:val="fr-FR"/>
-        </w:rPr>
-        <w:t xml:space="preserve"> de </w:t>
+        <w:t xml:space="preserve">n, </w:t>
+      </w:r>
+      <w:r>
+        <w:rPr>
+          <w:rFonts w:asciiTheme="majorHAnsi" w:hAnsiTheme="majorHAnsi" w:cstheme="majorHAnsi"/>
+          <w:lang w:val="fr-FR"/>
+        </w:rPr>
+        <w:t>notre clé privé</w:t>
       </w:r>
       <w:r>
         <w:rPr>
@@ -1805,7 +1955,14 @@
           <w:iCs/>
           <w:lang w:val="fr-FR"/>
         </w:rPr>
-        <w:t>e</w:t>
+        <w:t xml:space="preserve"> priv</w:t>
+      </w:r>
+      <w:r>
+        <w:rPr>
+          <w:rFonts w:asciiTheme="majorHAnsi" w:hAnsiTheme="majorHAnsi" w:cstheme="majorHAnsi"/>
+          <w:lang w:val="fr-FR"/>
+        </w:rPr>
+        <w:t xml:space="preserve"> et </w:t>
       </w:r>
       <w:r>
         <w:rPr>
@@ -1816,14 +1973,43 @@
           <w:iCs/>
           <w:lang w:val="fr-FR"/>
         </w:rPr>
-        <w:t xml:space="preserve"> </w:t>
-      </w:r>
-      <w:r>
-        <w:rPr>
-          <w:rFonts w:asciiTheme="majorHAnsi" w:hAnsiTheme="majorHAnsi" w:cstheme="majorHAnsi"/>
-          <w:lang w:val="fr-FR"/>
-        </w:rPr>
-        <w:t>modulo</w:t>
+        <w:t xml:space="preserve">msg </w:t>
+      </w:r>
+      <w:r>
+        <w:rPr>
+          <w:rFonts w:asciiTheme="majorHAnsi" w:hAnsiTheme="majorHAnsi" w:cstheme="majorHAnsi"/>
+          <w:lang w:val="fr-FR"/>
+        </w:rPr>
+        <w:t>notre message chiffré</w:t>
+      </w:r>
+      <w:r>
+        <w:rPr>
+          <w:rFonts w:asciiTheme="majorHAnsi" w:hAnsiTheme="majorHAnsi" w:cstheme="majorHAnsi"/>
+          <w:lang w:val="fr-FR"/>
+        </w:rPr>
+        <w:t xml:space="preserve">. Grâce à la formule </w:t>
+      </w:r>
+      <w:r>
+        <w:rPr>
+          <w:rFonts w:asciiTheme="majorHAnsi" w:hAnsiTheme="majorHAnsi" w:cstheme="majorHAnsi"/>
+          <w:lang w:val="fr-FR"/>
+        </w:rPr>
+        <w:t>M≡C</w:t>
+      </w:r>
+      <w:r>
+        <w:rPr>
+          <w:rFonts w:asciiTheme="majorHAnsi" w:hAnsiTheme="majorHAnsi" w:cstheme="majorHAnsi"/>
+          <w:vertAlign w:val="superscript"/>
+          <w:lang w:val="fr-FR"/>
+        </w:rPr>
+        <w:t>d</w:t>
+      </w:r>
+      <w:r>
+        <w:rPr>
+          <w:rFonts w:asciiTheme="majorHAnsi" w:hAnsiTheme="majorHAnsi" w:cstheme="majorHAnsi"/>
+          <w:lang w:val="fr-FR"/>
+        </w:rPr>
+        <w:t xml:space="preserve">[n] avec </w:t>
       </w:r>
       <w:r>
         <w:rPr>
@@ -1834,7 +2020,21 @@
           <w:iCs/>
           <w:lang w:val="fr-FR"/>
         </w:rPr>
-        <w:t xml:space="preserve"> </w:t>
+        <w:t>d</w:t>
+      </w:r>
+      <w:r>
+        <w:rPr>
+          <w:rFonts w:asciiTheme="majorHAnsi" w:hAnsiTheme="majorHAnsi" w:cstheme="majorHAnsi"/>
+          <w:lang w:val="fr-FR"/>
+        </w:rPr>
+        <w:t xml:space="preserve"> l’inverse</w:t>
+      </w:r>
+      <w:r>
+        <w:rPr>
+          <w:rFonts w:asciiTheme="majorHAnsi" w:hAnsiTheme="majorHAnsi" w:cstheme="majorHAnsi"/>
+          <w:lang w:val="fr-FR"/>
+        </w:rPr>
+        <w:t xml:space="preserve"> de </w:t>
       </w:r>
       <w:r>
         <w:rPr>
@@ -1845,35 +2045,7 @@
           <w:iCs/>
           <w:lang w:val="fr-FR"/>
         </w:rPr>
-        <w:t>Ⴔ(n)</w:t>
-      </w:r>
-      <w:r>
-        <w:rPr>
-          <w:rFonts w:asciiTheme="majorHAnsi" w:hAnsiTheme="majorHAnsi" w:cstheme="majorHAnsi"/>
-          <w:lang w:val="fr-FR"/>
-        </w:rPr>
-        <w:t xml:space="preserve"> on déchiffre C. Ensuite si la clé privée est négatif on utilise </w:t>
-      </w:r>
-      <w:r>
-        <w:rPr>
-          <w:rFonts w:asciiTheme="majorHAnsi" w:hAnsiTheme="majorHAnsi" w:cstheme="majorHAnsi"/>
-          <w:lang w:val="fr-FR"/>
-        </w:rPr>
-        <w:t>l’</w:t>
-      </w:r>
-      <w:r>
-        <w:rPr>
-          <w:rFonts w:asciiTheme="majorHAnsi" w:hAnsiTheme="majorHAnsi" w:cstheme="majorHAnsi"/>
-          <w:lang w:val="fr-FR"/>
-        </w:rPr>
-        <w:t xml:space="preserve">opposé </w:t>
-      </w:r>
-      <w:r>
-        <w:rPr>
-          <w:rFonts w:asciiTheme="majorHAnsi" w:hAnsiTheme="majorHAnsi" w:cstheme="majorHAnsi"/>
-          <w:lang w:val="fr-FR"/>
-        </w:rPr>
-        <w:t xml:space="preserve">de notre clé privé et l’opposé du message chiffré grâce au </w:t>
+        <w:t>e</w:t>
       </w:r>
       <w:r>
         <w:rPr>
@@ -1884,7 +2056,99 @@
           <w:iCs/>
           <w:lang w:val="fr-FR"/>
         </w:rPr>
-        <w:t xml:space="preserve">extended_gcd() </w:t>
+        <w:t xml:space="preserve"> </w:t>
+      </w:r>
+      <w:r>
+        <w:rPr>
+          <w:rFonts w:asciiTheme="majorHAnsi" w:hAnsiTheme="majorHAnsi" w:cstheme="majorHAnsi"/>
+          <w:lang w:val="fr-FR"/>
+        </w:rPr>
+        <w:t>modulo</w:t>
+      </w:r>
+      <w:r>
+        <w:rPr>
+          <w:rFonts w:asciiTheme="majorHAnsi" w:hAnsiTheme="majorHAnsi" w:cstheme="majorHAnsi"/>
+          <w:b/>
+          <w:bCs/>
+          <w:i/>
+          <w:iCs/>
+          <w:lang w:val="fr-FR"/>
+        </w:rPr>
+        <w:t xml:space="preserve"> </w:t>
+      </w:r>
+      <w:r>
+        <w:rPr>
+          <w:rFonts w:asciiTheme="majorHAnsi" w:hAnsiTheme="majorHAnsi" w:cstheme="majorHAnsi"/>
+          <w:b/>
+          <w:bCs/>
+          <w:i/>
+          <w:iCs/>
+          <w:lang w:val="fr-FR"/>
+        </w:rPr>
+        <w:t>Ⴔ(n)</w:t>
+      </w:r>
+      <w:r>
+        <w:rPr>
+          <w:rFonts w:asciiTheme="majorHAnsi" w:hAnsiTheme="majorHAnsi" w:cstheme="majorHAnsi"/>
+          <w:lang w:val="fr-FR"/>
+        </w:rPr>
+        <w:t xml:space="preserve"> on déchiffre C. Ensuite si la clé privée est négatif on utilise </w:t>
+      </w:r>
+      <w:r>
+        <w:rPr>
+          <w:rFonts w:asciiTheme="majorHAnsi" w:hAnsiTheme="majorHAnsi" w:cstheme="majorHAnsi"/>
+          <w:lang w:val="fr-FR"/>
+        </w:rPr>
+        <w:t>l’</w:t>
+      </w:r>
+      <w:r>
+        <w:rPr>
+          <w:rFonts w:asciiTheme="majorHAnsi" w:hAnsiTheme="majorHAnsi" w:cstheme="majorHAnsi"/>
+          <w:lang w:val="fr-FR"/>
+        </w:rPr>
+        <w:t xml:space="preserve">opposé </w:t>
+      </w:r>
+      <w:r>
+        <w:rPr>
+          <w:rFonts w:asciiTheme="majorHAnsi" w:hAnsiTheme="majorHAnsi" w:cstheme="majorHAnsi"/>
+          <w:lang w:val="fr-FR"/>
+        </w:rPr>
+        <w:t xml:space="preserve">de notre clé privé et l’opposé du message chiffré grâce au </w:t>
+      </w:r>
+      <w:r>
+        <w:rPr>
+          <w:rFonts w:asciiTheme="majorHAnsi" w:hAnsiTheme="majorHAnsi" w:cstheme="majorHAnsi"/>
+          <w:b/>
+          <w:bCs/>
+          <w:i/>
+          <w:iCs/>
+          <w:lang w:val="fr-FR"/>
+        </w:rPr>
+        <w:t>extended_</w:t>
+      </w:r>
+      <w:proofErr w:type="gramStart"/>
+      <w:r>
+        <w:rPr>
+          <w:rFonts w:asciiTheme="majorHAnsi" w:hAnsiTheme="majorHAnsi" w:cstheme="majorHAnsi"/>
+          <w:b/>
+          <w:bCs/>
+          <w:i/>
+          <w:iCs/>
+          <w:lang w:val="fr-FR"/>
+        </w:rPr>
+        <w:t>gcd(</w:t>
+      </w:r>
+      <w:proofErr w:type="gramEnd"/>
+      <w:r>
+        <w:rPr>
+          <w:rFonts w:asciiTheme="majorHAnsi" w:hAnsiTheme="majorHAnsi" w:cstheme="majorHAnsi"/>
+          <w:b/>
+          <w:bCs/>
+          <w:i/>
+          <w:iCs/>
+          <w:lang w:val="fr-FR"/>
+        </w:rPr>
+        <w:t xml:space="preserve">) </w:t>
       </w:r>
       <w:r>
         <w:rPr>
@@ -1941,6 +2205,7 @@
         </w:rPr>
         <w:t xml:space="preserve">Pour finir nous avons créé une dernier fonction </w:t>
       </w:r>
+      <w:proofErr w:type="spellStart"/>
       <w:r>
         <w:rPr>
           <w:rFonts w:asciiTheme="majorHAnsi" w:hAnsiTheme="majorHAnsi" w:cstheme="majorHAnsi"/>
@@ -1950,7 +2215,43 @@
           <w:iCs/>
           <w:lang w:val="fr-FR"/>
         </w:rPr>
-        <w:t>reconvert_msg()</w:t>
+        <w:t>reconvert_</w:t>
+      </w:r>
+      <w:proofErr w:type="gramStart"/>
+      <w:r>
+        <w:rPr>
+          <w:rFonts w:asciiTheme="majorHAnsi" w:hAnsiTheme="majorHAnsi" w:cstheme="majorHAnsi"/>
+          <w:b/>
+          <w:bCs/>
+          <w:i/>
+          <w:iCs/>
+          <w:lang w:val="fr-FR"/>
+        </w:rPr>
+        <w:t>msg</w:t>
+      </w:r>
+      <w:proofErr w:type="spellEnd"/>
+      <w:r>
+        <w:rPr>
+          <w:rFonts w:asciiTheme="majorHAnsi" w:hAnsiTheme="majorHAnsi" w:cstheme="majorHAnsi"/>
+          <w:b/>
+          <w:bCs/>
+          <w:i/>
+          <w:iCs/>
+          <w:lang w:val="fr-FR"/>
+        </w:rPr>
+        <w:t>(</w:t>
+      </w:r>
+      <w:proofErr w:type="gramEnd"/>
+      <w:r>
+        <w:rPr>
+          <w:rFonts w:asciiTheme="majorHAnsi" w:hAnsiTheme="majorHAnsi" w:cstheme="majorHAnsi"/>
+          <w:b/>
+          <w:bCs/>
+          <w:i/>
+          <w:iCs/>
+          <w:lang w:val="fr-FR"/>
+        </w:rPr>
+        <w:t>)</w:t>
       </w:r>
       <w:r>
         <w:rPr>
@@ -2230,7 +2531,15 @@
                 <w:rFonts w:asciiTheme="majorHAnsi" w:hAnsiTheme="majorHAnsi" w:cstheme="majorHAnsi"/>
                 <w:lang w:val="fr-FR"/>
               </w:rPr>
-              <w:t xml:space="preserve"> +  </w:t>
+              <w:t xml:space="preserve"> </w:t>
+            </w:r>
+            <w:proofErr w:type="gramStart"/>
+            <w:r>
+              <w:rPr>
+                <w:rFonts w:asciiTheme="majorHAnsi" w:hAnsiTheme="majorHAnsi" w:cstheme="majorHAnsi"/>
+                <w:lang w:val="fr-FR"/>
+              </w:rPr>
+              <w:t xml:space="preserve">+  </w:t>
             </w:r>
             <w:r>
               <w:rPr>
@@ -2239,6 +2548,7 @@
               </w:rPr>
               <w:t>F</w:t>
             </w:r>
+            <w:proofErr w:type="gramEnd"/>
             <w:r>
               <w:rPr>
                 <w:rFonts w:asciiTheme="majorHAnsi" w:hAnsiTheme="majorHAnsi" w:cstheme="majorHAnsi"/>
@@ -2623,6 +2933,7 @@
               </w:rPr>
               <w:t>F</w:t>
             </w:r>
+            <w:proofErr w:type="gramStart"/>
             <w:r>
               <w:rPr>
                 <w:rFonts w:asciiTheme="majorHAnsi" w:hAnsiTheme="majorHAnsi" w:cstheme="majorHAnsi"/>
@@ -2652,7 +2963,15 @@
                 <w:rFonts w:asciiTheme="majorHAnsi" w:hAnsiTheme="majorHAnsi" w:cstheme="majorHAnsi"/>
                 <w:lang w:val="fr-FR"/>
               </w:rPr>
-              <w:t xml:space="preserve">x </w:t>
+              <w:t>x</w:t>
+            </w:r>
+            <w:proofErr w:type="gramEnd"/>
+            <w:r>
+              <w:rPr>
+                <w:rFonts w:asciiTheme="majorHAnsi" w:hAnsiTheme="majorHAnsi" w:cstheme="majorHAnsi"/>
+                <w:lang w:val="fr-FR"/>
+              </w:rPr>
+              <w:t xml:space="preserve"> </w:t>
             </w:r>
             <w:r>
               <w:rPr>
@@ -3058,6 +3377,62 @@
           <w:rFonts w:asciiTheme="majorHAnsi" w:hAnsiTheme="majorHAnsi" w:cstheme="majorHAnsi"/>
           <w:lang w:val="fr-FR"/>
         </w:rPr>
+        <w:t xml:space="preserve">. Pour pouvoir transcrire ces propriétés en python on va utiliser </w:t>
+      </w:r>
+      <w:r>
+        <w:rPr>
+          <w:rFonts w:asciiTheme="majorHAnsi" w:hAnsiTheme="majorHAnsi" w:cstheme="majorHAnsi"/>
+          <w:lang w:val="fr-FR"/>
+        </w:rPr>
+        <w:t xml:space="preserve">l’opération </w:t>
+      </w:r>
+      <w:r>
+        <w:rPr>
+          <w:rFonts w:asciiTheme="majorHAnsi" w:hAnsiTheme="majorHAnsi" w:cstheme="majorHAnsi"/>
+          <w:lang w:val="fr-FR"/>
+        </w:rPr>
+        <w:t xml:space="preserve">modulo 2 </w:t>
+      </w:r>
+      <w:r>
+        <w:rPr>
+          <w:rFonts w:asciiTheme="majorHAnsi" w:hAnsiTheme="majorHAnsi" w:cstheme="majorHAnsi"/>
+          <w:lang w:val="fr-FR"/>
+        </w:rPr>
+        <w:t xml:space="preserve">car </w:t>
+      </w:r>
+      <w:r>
+        <w:rPr>
+          <w:rFonts w:asciiTheme="majorHAnsi" w:hAnsiTheme="majorHAnsi" w:cstheme="majorHAnsi"/>
+          <w:lang w:val="fr-FR"/>
+        </w:rPr>
+        <w:t>cela</w:t>
+      </w:r>
+      <w:r>
+        <w:rPr>
+          <w:rFonts w:asciiTheme="majorHAnsi" w:hAnsiTheme="majorHAnsi" w:cstheme="majorHAnsi"/>
+          <w:lang w:val="fr-FR"/>
+        </w:rPr>
+        <w:t xml:space="preserve"> va nous </w:t>
+      </w:r>
+      <w:r>
+        <w:rPr>
+          <w:rFonts w:asciiTheme="majorHAnsi" w:hAnsiTheme="majorHAnsi" w:cstheme="majorHAnsi"/>
+          <w:lang w:val="fr-FR"/>
+        </w:rPr>
+        <w:t>renvoyer soit 0 ou 1</w:t>
+      </w:r>
+      <w:r>
+        <w:rPr>
+          <w:rFonts w:asciiTheme="majorHAnsi" w:hAnsiTheme="majorHAnsi" w:cstheme="majorHAnsi"/>
+          <w:lang w:val="fr-FR"/>
+        </w:rPr>
+        <w:t xml:space="preserve"> ex : 1+1[2] = 0</w:t>
+      </w:r>
+      <w:r>
+        <w:rPr>
+          <w:rFonts w:asciiTheme="majorHAnsi" w:hAnsiTheme="majorHAnsi" w:cstheme="majorHAnsi"/>
+          <w:lang w:val="fr-FR"/>
+        </w:rPr>
         <w:t>)</w:t>
       </w:r>
     </w:p>
@@ -4282,7 +4657,16 @@
           <w:rFonts w:asciiTheme="majorHAnsi" w:hAnsiTheme="majorHAnsi" w:cstheme="majorHAnsi"/>
           <w:lang w:val="fr-FR"/>
         </w:rPr>
-        <w:t xml:space="preserve"> vecteurs e</w:t>
+        <w:t xml:space="preserve"> vecteurs </w:t>
+      </w:r>
+      <w:proofErr w:type="spellStart"/>
+      <w:proofErr w:type="gramStart"/>
+      <w:r>
+        <w:rPr>
+          <w:rFonts w:asciiTheme="majorHAnsi" w:hAnsiTheme="majorHAnsi" w:cstheme="majorHAnsi"/>
+          <w:lang w:val="fr-FR"/>
+        </w:rPr>
+        <w:t>e</w:t>
       </w:r>
       <w:r>
         <w:rPr>
@@ -4292,6 +4676,7 @@
         </w:rPr>
         <w:t>i</w:t>
       </w:r>
+      <w:proofErr w:type="spellEnd"/>
       <w:r>
         <w:rPr>
           <w:rFonts w:asciiTheme="majorHAnsi" w:hAnsiTheme="majorHAnsi" w:cstheme="majorHAnsi"/>
@@ -4307,6 +4692,7 @@
         </w:rPr>
         <w:t>.</w:t>
       </w:r>
+      <w:proofErr w:type="gramEnd"/>
     </w:p>
     <w:p>
       <w:pPr>
@@ -4339,7 +4725,6 @@
           <w:rFonts w:asciiTheme="majorHAnsi" w:hAnsiTheme="majorHAnsi" w:cstheme="majorHAnsi"/>
           <w:lang w:val="fr-FR"/>
         </w:rPr>
-        <w:lastRenderedPageBreak/>
         <w:t>Q 2.3)</w:t>
       </w:r>
       <w:r>
@@ -5768,8 +6153,9 @@
           <w:szCs w:val="22"/>
           <w:shd w:val="clear" w:color="auto" w:fill="F9F9F9"/>
         </w:rPr>
-        <w:t>) = {</w:t>
-      </w:r>
+        <w:t xml:space="preserve">) = </w:t>
+      </w:r>
+      <w:proofErr w:type="gramStart"/>
       <w:r>
         <w:rPr>
           <w:rFonts w:asciiTheme="majorHAnsi" w:hAnsiTheme="majorHAnsi" w:cstheme="majorHAnsi"/>
@@ -5780,7 +6166,7 @@
           <w:szCs w:val="22"/>
           <w:shd w:val="clear" w:color="auto" w:fill="F9F9F9"/>
         </w:rPr>
-        <w:t xml:space="preserve"> </w:t>
+        <w:t>{</w:t>
       </w:r>
       <w:r>
         <w:rPr>
@@ -5792,7 +6178,7 @@
           <w:szCs w:val="22"/>
           <w:shd w:val="clear" w:color="auto" w:fill="F9F9F9"/>
         </w:rPr>
-        <w:t>((a+b+d),</w:t>
+        <w:t xml:space="preserve"> </w:t>
       </w:r>
       <w:r>
         <w:rPr>
@@ -5804,8 +6190,9 @@
           <w:szCs w:val="22"/>
           <w:shd w:val="clear" w:color="auto" w:fill="F9F9F9"/>
         </w:rPr>
-        <w:t xml:space="preserve"> </w:t>
-      </w:r>
+        <w:t>(</w:t>
+      </w:r>
+      <w:proofErr w:type="gramEnd"/>
       <w:r>
         <w:rPr>
           <w:rFonts w:asciiTheme="majorHAnsi" w:hAnsiTheme="majorHAnsi" w:cstheme="majorHAnsi"/>
@@ -5816,8 +6203,9 @@
           <w:szCs w:val="22"/>
           <w:shd w:val="clear" w:color="auto" w:fill="F9F9F9"/>
         </w:rPr>
-        <w:t>(a+c+d),</w:t>
-      </w:r>
+        <w:t>(</w:t>
+      </w:r>
+      <w:proofErr w:type="spellStart"/>
       <w:r>
         <w:rPr>
           <w:rFonts w:asciiTheme="majorHAnsi" w:hAnsiTheme="majorHAnsi" w:cstheme="majorHAnsi"/>
@@ -5828,8 +6216,9 @@
           <w:szCs w:val="22"/>
           <w:shd w:val="clear" w:color="auto" w:fill="F9F9F9"/>
         </w:rPr>
-        <w:t xml:space="preserve"> </w:t>
-      </w:r>
+        <w:t>a+b+d</w:t>
+      </w:r>
+      <w:proofErr w:type="spellEnd"/>
       <w:r>
         <w:rPr>
           <w:rFonts w:asciiTheme="majorHAnsi" w:hAnsiTheme="majorHAnsi" w:cstheme="majorHAnsi"/>
@@ -5840,7 +6229,7 @@
           <w:szCs w:val="22"/>
           <w:shd w:val="clear" w:color="auto" w:fill="F9F9F9"/>
         </w:rPr>
-        <w:t>(a),</w:t>
+        <w:t>),</w:t>
       </w:r>
       <w:r>
         <w:rPr>
@@ -5852,7 +6241,7 @@
           <w:szCs w:val="22"/>
           <w:shd w:val="clear" w:color="auto" w:fill="F9F9F9"/>
         </w:rPr>
-        <w:t xml:space="preserve"> (b+c+d), (b), (c), (d)</w:t>
+        <w:t xml:space="preserve"> </w:t>
       </w:r>
       <w:r>
         <w:rPr>
@@ -5864,8 +6253,9 @@
           <w:szCs w:val="22"/>
           <w:shd w:val="clear" w:color="auto" w:fill="F9F9F9"/>
         </w:rPr>
-        <w:t xml:space="preserve"> | </w:t>
-      </w:r>
+        <w:t>(</w:t>
+      </w:r>
+      <w:proofErr w:type="spellStart"/>
       <w:r>
         <w:rPr>
           <w:rFonts w:asciiTheme="majorHAnsi" w:hAnsiTheme="majorHAnsi" w:cstheme="majorHAnsi"/>
@@ -5876,8 +6266,9 @@
           <w:szCs w:val="22"/>
           <w:shd w:val="clear" w:color="auto" w:fill="F9F9F9"/>
         </w:rPr>
-        <w:t>(</w:t>
-      </w:r>
+        <w:t>a+c+d</w:t>
+      </w:r>
+      <w:proofErr w:type="spellEnd"/>
       <w:r>
         <w:rPr>
           <w:rFonts w:asciiTheme="majorHAnsi" w:hAnsiTheme="majorHAnsi" w:cstheme="majorHAnsi"/>
@@ -5888,8 +6279,108 @@
           <w:szCs w:val="22"/>
           <w:shd w:val="clear" w:color="auto" w:fill="F9F9F9"/>
         </w:rPr>
+        <w:t>),</w:t>
+      </w:r>
+      <w:r>
+        <w:rPr>
+          <w:rFonts w:asciiTheme="majorHAnsi" w:hAnsiTheme="majorHAnsi" w:cstheme="majorHAnsi"/>
+          <w:b w:val="0"/>
+          <w:bCs w:val="0"/>
+          <w:color w:val="000000"/>
+          <w:sz w:val="22"/>
+          <w:szCs w:val="22"/>
+          <w:shd w:val="clear" w:color="auto" w:fill="F9F9F9"/>
+        </w:rPr>
+        <w:t xml:space="preserve"> </w:t>
+      </w:r>
+      <w:r>
+        <w:rPr>
+          <w:rFonts w:asciiTheme="majorHAnsi" w:hAnsiTheme="majorHAnsi" w:cstheme="majorHAnsi"/>
+          <w:b w:val="0"/>
+          <w:bCs w:val="0"/>
+          <w:color w:val="000000"/>
+          <w:sz w:val="22"/>
+          <w:szCs w:val="22"/>
+          <w:shd w:val="clear" w:color="auto" w:fill="F9F9F9"/>
+        </w:rPr>
+        <w:t>(a),</w:t>
+      </w:r>
+      <w:r>
+        <w:rPr>
+          <w:rFonts w:asciiTheme="majorHAnsi" w:hAnsiTheme="majorHAnsi" w:cstheme="majorHAnsi"/>
+          <w:b w:val="0"/>
+          <w:bCs w:val="0"/>
+          <w:color w:val="000000"/>
+          <w:sz w:val="22"/>
+          <w:szCs w:val="22"/>
+          <w:shd w:val="clear" w:color="auto" w:fill="F9F9F9"/>
+        </w:rPr>
+        <w:t xml:space="preserve"> (</w:t>
+      </w:r>
+      <w:proofErr w:type="spellStart"/>
+      <w:r>
+        <w:rPr>
+          <w:rFonts w:asciiTheme="majorHAnsi" w:hAnsiTheme="majorHAnsi" w:cstheme="majorHAnsi"/>
+          <w:b w:val="0"/>
+          <w:bCs w:val="0"/>
+          <w:color w:val="000000"/>
+          <w:sz w:val="22"/>
+          <w:szCs w:val="22"/>
+          <w:shd w:val="clear" w:color="auto" w:fill="F9F9F9"/>
+        </w:rPr>
+        <w:t>b+c+d</w:t>
+      </w:r>
+      <w:proofErr w:type="spellEnd"/>
+      <w:r>
+        <w:rPr>
+          <w:rFonts w:asciiTheme="majorHAnsi" w:hAnsiTheme="majorHAnsi" w:cstheme="majorHAnsi"/>
+          <w:b w:val="0"/>
+          <w:bCs w:val="0"/>
+          <w:color w:val="000000"/>
+          <w:sz w:val="22"/>
+          <w:szCs w:val="22"/>
+          <w:shd w:val="clear" w:color="auto" w:fill="F9F9F9"/>
+        </w:rPr>
+        <w:t>), (b), (c), (d)</w:t>
+      </w:r>
+      <w:r>
+        <w:rPr>
+          <w:rFonts w:asciiTheme="majorHAnsi" w:hAnsiTheme="majorHAnsi" w:cstheme="majorHAnsi"/>
+          <w:b w:val="0"/>
+          <w:bCs w:val="0"/>
+          <w:color w:val="000000"/>
+          <w:sz w:val="22"/>
+          <w:szCs w:val="22"/>
+          <w:shd w:val="clear" w:color="auto" w:fill="F9F9F9"/>
+        </w:rPr>
+        <w:t xml:space="preserve"> | </w:t>
+      </w:r>
+      <w:r>
+        <w:rPr>
+          <w:rFonts w:asciiTheme="majorHAnsi" w:hAnsiTheme="majorHAnsi" w:cstheme="majorHAnsi"/>
+          <w:b w:val="0"/>
+          <w:bCs w:val="0"/>
+          <w:color w:val="000000"/>
+          <w:sz w:val="22"/>
+          <w:szCs w:val="22"/>
+          <w:shd w:val="clear" w:color="auto" w:fill="F9F9F9"/>
+        </w:rPr>
+        <w:t>(</w:t>
+      </w:r>
+      <w:proofErr w:type="spellStart"/>
+      <w:r>
+        <w:rPr>
+          <w:rFonts w:asciiTheme="majorHAnsi" w:hAnsiTheme="majorHAnsi" w:cstheme="majorHAnsi"/>
+          <w:b w:val="0"/>
+          <w:bCs w:val="0"/>
+          <w:color w:val="000000"/>
+          <w:sz w:val="22"/>
+          <w:szCs w:val="22"/>
+          <w:shd w:val="clear" w:color="auto" w:fill="F9F9F9"/>
+        </w:rPr>
         <w:t>a,b,c,d</w:t>
       </w:r>
+      <w:proofErr w:type="spellEnd"/>
       <w:r>
         <w:rPr>
           <w:rFonts w:asciiTheme="majorHAnsi" w:hAnsiTheme="majorHAnsi" w:cstheme="majorHAnsi"/>
@@ -6118,7 +6609,23 @@
           <w:rFonts w:asciiTheme="majorHAnsi" w:hAnsiTheme="majorHAnsi" w:cstheme="majorHAnsi"/>
           <w:lang w:val="fr-FR"/>
         </w:rPr>
-        <w:t>), d(u,</w:t>
+        <w:t xml:space="preserve">), </w:t>
+      </w:r>
+      <w:proofErr w:type="gramStart"/>
+      <w:r>
+        <w:rPr>
+          <w:rFonts w:asciiTheme="majorHAnsi" w:hAnsiTheme="majorHAnsi" w:cstheme="majorHAnsi"/>
+          <w:lang w:val="fr-FR"/>
+        </w:rPr>
+        <w:t>d(</w:t>
+      </w:r>
+      <w:proofErr w:type="gramEnd"/>
+      <w:r>
+        <w:rPr>
+          <w:rFonts w:asciiTheme="majorHAnsi" w:hAnsiTheme="majorHAnsi" w:cstheme="majorHAnsi"/>
+          <w:lang w:val="fr-FR"/>
+        </w:rPr>
+        <w:t>u,</w:t>
       </w:r>
       <w:r>
         <w:rPr>
@@ -6319,7 +6826,23 @@
           <w:rFonts w:asciiTheme="majorHAnsi" w:hAnsiTheme="majorHAnsi" w:cstheme="majorHAnsi"/>
           <w:lang w:val="fr-FR"/>
         </w:rPr>
-        <w:t>avec u + v = (a, b, c ,d)</w:t>
+        <w:t xml:space="preserve">avec u + v = (a, b, </w:t>
+      </w:r>
+      <w:proofErr w:type="gramStart"/>
+      <w:r>
+        <w:rPr>
+          <w:rFonts w:asciiTheme="majorHAnsi" w:hAnsiTheme="majorHAnsi" w:cstheme="majorHAnsi"/>
+          <w:lang w:val="fr-FR"/>
+        </w:rPr>
+        <w:t>c ,d</w:t>
+      </w:r>
+      <w:proofErr w:type="gramEnd"/>
+      <w:r>
+        <w:rPr>
+          <w:rFonts w:asciiTheme="majorHAnsi" w:hAnsiTheme="majorHAnsi" w:cstheme="majorHAnsi"/>
+          <w:lang w:val="fr-FR"/>
+        </w:rPr>
+        <w:t>)</w:t>
       </w:r>
       <w:r>
         <w:rPr>
@@ -6472,7 +6995,25 @@
           <w:color w:val="000000"/>
           <w:shd w:val="clear" w:color="auto" w:fill="F9F9F9"/>
         </w:rPr>
-        <w:t xml:space="preserve">(u+v) = (1, 1, 1, 1, 1, 1, 1) et </w:t>
+        <w:t>(</w:t>
+      </w:r>
+      <w:proofErr w:type="spellStart"/>
+      <w:r>
+        <w:rPr>
+          <w:rFonts w:asciiTheme="majorHAnsi" w:hAnsiTheme="majorHAnsi" w:cstheme="majorHAnsi"/>
+          <w:color w:val="000000"/>
+          <w:shd w:val="clear" w:color="auto" w:fill="F9F9F9"/>
+        </w:rPr>
+        <w:t>u+v</w:t>
+      </w:r>
+      <w:proofErr w:type="spellEnd"/>
+      <w:r>
+        <w:rPr>
+          <w:rFonts w:asciiTheme="majorHAnsi" w:hAnsiTheme="majorHAnsi" w:cstheme="majorHAnsi"/>
+          <w:color w:val="000000"/>
+          <w:shd w:val="clear" w:color="auto" w:fill="F9F9F9"/>
+        </w:rPr>
+        <w:t xml:space="preserve">) = (1, 1, 1, 1, 1, 1, 1) et </w:t>
       </w:r>
       <w:r>
         <w:rPr>
@@ -6496,8 +7037,18 @@
           <w:color w:val="000000"/>
           <w:shd w:val="clear" w:color="auto" w:fill="F9F9F9"/>
         </w:rPr>
-        <w:t>(u+v</w:t>
-      </w:r>
+        <w:t>(</w:t>
+      </w:r>
+      <w:proofErr w:type="spellStart"/>
+      <w:r>
+        <w:rPr>
+          <w:rFonts w:asciiTheme="majorHAnsi" w:hAnsiTheme="majorHAnsi" w:cstheme="majorHAnsi"/>
+          <w:color w:val="000000"/>
+          <w:shd w:val="clear" w:color="auto" w:fill="F9F9F9"/>
+        </w:rPr>
+        <w:t>u+v</w:t>
+      </w:r>
+      <w:proofErr w:type="spellEnd"/>
       <w:r>
         <w:rPr>
           <w:rFonts w:asciiTheme="majorHAnsi" w:hAnsiTheme="majorHAnsi" w:cstheme="majorHAnsi"/>
@@ -6595,24 +7146,89 @@
         </w:rPr>
         <w:t xml:space="preserve"> = </w:t>
       </w:r>
-      <w:r>
-        <w:rPr>
-          <w:rFonts w:asciiTheme="majorHAnsi" w:hAnsiTheme="majorHAnsi" w:cstheme="majorHAnsi"/>
-          <w:color w:val="000000"/>
-          <w:shd w:val="clear" w:color="auto" w:fill="F9F9F9"/>
-        </w:rPr>
-        <w:t xml:space="preserve">{ ((a+b+d), (a+c+d), (a), (b+c+d), (b), (c), (d) | </w:t>
-      </w:r>
-      <w:r>
-        <w:rPr>
-          <w:rFonts w:asciiTheme="majorHAnsi" w:hAnsiTheme="majorHAnsi" w:cstheme="majorHAnsi"/>
-          <w:b/>
-          <w:bCs/>
+      <w:proofErr w:type="gramStart"/>
+      <w:r>
+        <w:rPr>
+          <w:rFonts w:asciiTheme="majorHAnsi" w:hAnsiTheme="majorHAnsi" w:cstheme="majorHAnsi"/>
+          <w:color w:val="000000"/>
+          <w:shd w:val="clear" w:color="auto" w:fill="F9F9F9"/>
+        </w:rPr>
+        <w:t>{ (</w:t>
+      </w:r>
+      <w:proofErr w:type="gramEnd"/>
+      <w:r>
+        <w:rPr>
+          <w:rFonts w:asciiTheme="majorHAnsi" w:hAnsiTheme="majorHAnsi" w:cstheme="majorHAnsi"/>
           <w:color w:val="000000"/>
           <w:shd w:val="clear" w:color="auto" w:fill="F9F9F9"/>
         </w:rPr>
         <w:t>(</w:t>
       </w:r>
+      <w:proofErr w:type="spellStart"/>
+      <w:r>
+        <w:rPr>
+          <w:rFonts w:asciiTheme="majorHAnsi" w:hAnsiTheme="majorHAnsi" w:cstheme="majorHAnsi"/>
+          <w:color w:val="000000"/>
+          <w:shd w:val="clear" w:color="auto" w:fill="F9F9F9"/>
+        </w:rPr>
+        <w:t>a+b+d</w:t>
+      </w:r>
+      <w:proofErr w:type="spellEnd"/>
+      <w:r>
+        <w:rPr>
+          <w:rFonts w:asciiTheme="majorHAnsi" w:hAnsiTheme="majorHAnsi" w:cstheme="majorHAnsi"/>
+          <w:color w:val="000000"/>
+          <w:shd w:val="clear" w:color="auto" w:fill="F9F9F9"/>
+        </w:rPr>
+        <w:t>), (</w:t>
+      </w:r>
+      <w:proofErr w:type="spellStart"/>
+      <w:r>
+        <w:rPr>
+          <w:rFonts w:asciiTheme="majorHAnsi" w:hAnsiTheme="majorHAnsi" w:cstheme="majorHAnsi"/>
+          <w:color w:val="000000"/>
+          <w:shd w:val="clear" w:color="auto" w:fill="F9F9F9"/>
+        </w:rPr>
+        <w:t>a+c+d</w:t>
+      </w:r>
+      <w:proofErr w:type="spellEnd"/>
+      <w:r>
+        <w:rPr>
+          <w:rFonts w:asciiTheme="majorHAnsi" w:hAnsiTheme="majorHAnsi" w:cstheme="majorHAnsi"/>
+          <w:color w:val="000000"/>
+          <w:shd w:val="clear" w:color="auto" w:fill="F9F9F9"/>
+        </w:rPr>
+        <w:t>), (a), (</w:t>
+      </w:r>
+      <w:proofErr w:type="spellStart"/>
+      <w:r>
+        <w:rPr>
+          <w:rFonts w:asciiTheme="majorHAnsi" w:hAnsiTheme="majorHAnsi" w:cstheme="majorHAnsi"/>
+          <w:color w:val="000000"/>
+          <w:shd w:val="clear" w:color="auto" w:fill="F9F9F9"/>
+        </w:rPr>
+        <w:t>b+c+d</w:t>
+      </w:r>
+      <w:proofErr w:type="spellEnd"/>
+      <w:r>
+        <w:rPr>
+          <w:rFonts w:asciiTheme="majorHAnsi" w:hAnsiTheme="majorHAnsi" w:cstheme="majorHAnsi"/>
+          <w:color w:val="000000"/>
+          <w:shd w:val="clear" w:color="auto" w:fill="F9F9F9"/>
+        </w:rPr>
+        <w:t xml:space="preserve">), (b), (c), (d) | </w:t>
+      </w:r>
+      <w:r>
+        <w:rPr>
+          <w:rFonts w:asciiTheme="majorHAnsi" w:hAnsiTheme="majorHAnsi" w:cstheme="majorHAnsi"/>
+          <w:b/>
+          <w:bCs/>
+          <w:color w:val="000000"/>
+          <w:shd w:val="clear" w:color="auto" w:fill="F9F9F9"/>
+        </w:rPr>
+        <w:t>(</w:t>
+      </w:r>
+      <w:proofErr w:type="spellStart"/>
       <w:r>
         <w:rPr>
           <w:rFonts w:asciiTheme="majorHAnsi" w:hAnsiTheme="majorHAnsi" w:cstheme="majorHAnsi"/>
@@ -6621,6 +7237,7 @@
         </w:rPr>
         <w:t>a,b,c,d</w:t>
       </w:r>
+      <w:proofErr w:type="spellEnd"/>
       <w:r>
         <w:rPr>
           <w:rFonts w:asciiTheme="majorHAnsi" w:hAnsiTheme="majorHAnsi" w:cstheme="majorHAnsi"/>
@@ -6698,8 +7315,18 @@
           <w:color w:val="000000"/>
           <w:shd w:val="clear" w:color="auto" w:fill="F9F9F9"/>
         </w:rPr>
-        <w:t>On retrouve</w:t>
-      </w:r>
+        <w:t xml:space="preserve">On </w:t>
+      </w:r>
+      <w:proofErr w:type="spellStart"/>
+      <w:r>
+        <w:rPr>
+          <w:rFonts w:asciiTheme="majorHAnsi" w:hAnsiTheme="majorHAnsi" w:cstheme="majorHAnsi"/>
+          <w:color w:val="000000"/>
+          <w:shd w:val="clear" w:color="auto" w:fill="F9F9F9"/>
+        </w:rPr>
+        <w:t>retrouve</w:t>
+      </w:r>
+      <w:proofErr w:type="spellEnd"/>
       <w:r>
         <w:rPr>
           <w:rFonts w:asciiTheme="majorHAnsi" w:hAnsiTheme="majorHAnsi" w:cstheme="majorHAnsi"/>
@@ -6714,8 +7341,54 @@
           <w:color w:val="000000"/>
           <w:shd w:val="clear" w:color="auto" w:fill="F9F9F9"/>
         </w:rPr>
-        <w:t xml:space="preserve"> seul et donc logiquement</w:t>
-      </w:r>
+        <w:t xml:space="preserve"> </w:t>
+      </w:r>
+      <w:proofErr w:type="spellStart"/>
+      <w:r>
+        <w:rPr>
+          <w:rFonts w:asciiTheme="majorHAnsi" w:hAnsiTheme="majorHAnsi" w:cstheme="majorHAnsi"/>
+          <w:color w:val="000000"/>
+          <w:shd w:val="clear" w:color="auto" w:fill="F9F9F9"/>
+        </w:rPr>
+        <w:t>seul</w:t>
+      </w:r>
+      <w:proofErr w:type="spellEnd"/>
+      <w:r>
+        <w:rPr>
+          <w:rFonts w:asciiTheme="majorHAnsi" w:hAnsiTheme="majorHAnsi" w:cstheme="majorHAnsi"/>
+          <w:color w:val="000000"/>
+          <w:shd w:val="clear" w:color="auto" w:fill="F9F9F9"/>
+        </w:rPr>
+        <w:t xml:space="preserve"> et </w:t>
+      </w:r>
+      <w:proofErr w:type="spellStart"/>
+      <w:r>
+        <w:rPr>
+          <w:rFonts w:asciiTheme="majorHAnsi" w:hAnsiTheme="majorHAnsi" w:cstheme="majorHAnsi"/>
+          <w:color w:val="000000"/>
+          <w:shd w:val="clear" w:color="auto" w:fill="F9F9F9"/>
+        </w:rPr>
+        <w:t>donc</w:t>
+      </w:r>
+      <w:proofErr w:type="spellEnd"/>
+      <w:r>
+        <w:rPr>
+          <w:rFonts w:asciiTheme="majorHAnsi" w:hAnsiTheme="majorHAnsi" w:cstheme="majorHAnsi"/>
+          <w:color w:val="000000"/>
+          <w:shd w:val="clear" w:color="auto" w:fill="F9F9F9"/>
+        </w:rPr>
+        <w:t xml:space="preserve"> </w:t>
+      </w:r>
+      <w:proofErr w:type="spellStart"/>
+      <w:r>
+        <w:rPr>
+          <w:rFonts w:asciiTheme="majorHAnsi" w:hAnsiTheme="majorHAnsi" w:cstheme="majorHAnsi"/>
+          <w:color w:val="000000"/>
+          <w:shd w:val="clear" w:color="auto" w:fill="F9F9F9"/>
+        </w:rPr>
+        <w:t>logiquement</w:t>
+      </w:r>
+      <w:proofErr w:type="spellEnd"/>
       <w:r>
         <w:rPr>
           <w:rFonts w:asciiTheme="majorHAnsi" w:hAnsiTheme="majorHAnsi" w:cstheme="majorHAnsi"/>
@@ -6738,7 +7411,25 @@
           <w:color w:val="000000"/>
           <w:shd w:val="clear" w:color="auto" w:fill="F9F9F9"/>
         </w:rPr>
-        <w:t xml:space="preserve">(u+v)) </w:t>
+        <w:t>(</w:t>
+      </w:r>
+      <w:proofErr w:type="spellStart"/>
+      <w:r>
+        <w:rPr>
+          <w:rFonts w:asciiTheme="majorHAnsi" w:hAnsiTheme="majorHAnsi" w:cstheme="majorHAnsi"/>
+          <w:color w:val="000000"/>
+          <w:shd w:val="clear" w:color="auto" w:fill="F9F9F9"/>
+        </w:rPr>
+        <w:t>u+v</w:t>
+      </w:r>
+      <w:proofErr w:type="spellEnd"/>
+      <w:r>
+        <w:rPr>
+          <w:rFonts w:asciiTheme="majorHAnsi" w:hAnsiTheme="majorHAnsi" w:cstheme="majorHAnsi"/>
+          <w:color w:val="000000"/>
+          <w:shd w:val="clear" w:color="auto" w:fill="F9F9F9"/>
+        </w:rPr>
+        <w:t xml:space="preserve">)) </w:t>
       </w:r>
       <w:r>
         <w:rPr>
@@ -6783,21 +7474,586 @@
           <w:rFonts w:asciiTheme="majorHAnsi" w:hAnsiTheme="majorHAnsi" w:cstheme="majorHAnsi"/>
           <w:lang w:val="fr-FR"/>
         </w:rPr>
-        <w:t xml:space="preserve">Cas avec </w:t>
-      </w:r>
-      <w:r>
-        <w:rPr>
-          <w:rFonts w:asciiTheme="majorHAnsi" w:hAnsiTheme="majorHAnsi" w:cstheme="majorHAnsi"/>
-          <w:lang w:val="fr-FR"/>
-        </w:rPr>
-        <w:t>2</w:t>
-      </w:r>
-      <w:r>
-        <w:rPr>
-          <w:rFonts w:asciiTheme="majorHAnsi" w:hAnsiTheme="majorHAnsi" w:cstheme="majorHAnsi"/>
-          <w:lang w:val="fr-FR"/>
-        </w:rPr>
-        <w:t xml:space="preserve"> différences :</w:t>
+        <w:t>Pour les cas avec 2 et 1 différences</w:t>
+      </w:r>
+      <w:r>
+        <w:rPr>
+          <w:rFonts w:asciiTheme="majorHAnsi" w:hAnsiTheme="majorHAnsi" w:cstheme="majorHAnsi"/>
+          <w:lang w:val="fr-FR"/>
+        </w:rPr>
+        <w:t xml:space="preserve">, prouvé que </w:t>
+      </w:r>
+      <w:r>
+        <w:rPr>
+          <w:rFonts w:asciiTheme="majorHAnsi" w:hAnsiTheme="majorHAnsi" w:cstheme="majorHAnsi"/>
+          <w:color w:val="000000"/>
+          <w:shd w:val="clear" w:color="auto" w:fill="F9F9F9"/>
+        </w:rPr>
+        <w:t>w(</w:t>
+      </w:r>
+      <w:r>
+        <w:rPr>
+          <w:rFonts w:asciiTheme="majorHAnsi" w:hAnsiTheme="majorHAnsi" w:cstheme="majorHAnsi"/>
+          <w:color w:val="000000"/>
+          <w:shd w:val="clear" w:color="auto" w:fill="F9F9F9"/>
+        </w:rPr>
+        <w:t>ø</w:t>
+      </w:r>
+      <w:r>
+        <w:rPr>
+          <w:rFonts w:asciiTheme="majorHAnsi" w:hAnsiTheme="majorHAnsi" w:cstheme="majorHAnsi"/>
+          <w:color w:val="000000"/>
+          <w:shd w:val="clear" w:color="auto" w:fill="F9F9F9"/>
+        </w:rPr>
+        <w:t>(</w:t>
+      </w:r>
+      <w:proofErr w:type="spellStart"/>
+      <w:r>
+        <w:rPr>
+          <w:rFonts w:asciiTheme="majorHAnsi" w:hAnsiTheme="majorHAnsi" w:cstheme="majorHAnsi"/>
+          <w:color w:val="000000"/>
+          <w:shd w:val="clear" w:color="auto" w:fill="F9F9F9"/>
+        </w:rPr>
+        <w:t>u+v</w:t>
+      </w:r>
+      <w:proofErr w:type="spellEnd"/>
+      <w:r>
+        <w:rPr>
+          <w:rFonts w:asciiTheme="majorHAnsi" w:hAnsiTheme="majorHAnsi" w:cstheme="majorHAnsi"/>
+          <w:color w:val="000000"/>
+          <w:shd w:val="clear" w:color="auto" w:fill="F9F9F9"/>
+        </w:rPr>
+        <w:t>)) &gt;= 3</w:t>
+      </w:r>
+      <w:r>
+        <w:rPr>
+          <w:rFonts w:asciiTheme="majorHAnsi" w:hAnsiTheme="majorHAnsi" w:cstheme="majorHAnsi"/>
+          <w:color w:val="000000"/>
+          <w:shd w:val="clear" w:color="auto" w:fill="F9F9F9"/>
+        </w:rPr>
+        <w:t xml:space="preserve"> </w:t>
+      </w:r>
+      <w:proofErr w:type="spellStart"/>
+      <w:r>
+        <w:rPr>
+          <w:rFonts w:asciiTheme="majorHAnsi" w:hAnsiTheme="majorHAnsi" w:cstheme="majorHAnsi"/>
+          <w:color w:val="000000"/>
+          <w:shd w:val="clear" w:color="auto" w:fill="F9F9F9"/>
+        </w:rPr>
+        <w:t>n’est</w:t>
+      </w:r>
+      <w:proofErr w:type="spellEnd"/>
+      <w:r>
+        <w:rPr>
+          <w:rFonts w:asciiTheme="majorHAnsi" w:hAnsiTheme="majorHAnsi" w:cstheme="majorHAnsi"/>
+          <w:color w:val="000000"/>
+          <w:shd w:val="clear" w:color="auto" w:fill="F9F9F9"/>
+        </w:rPr>
+        <w:t xml:space="preserve"> pas </w:t>
+      </w:r>
+      <w:proofErr w:type="spellStart"/>
+      <w:r>
+        <w:rPr>
+          <w:rFonts w:asciiTheme="majorHAnsi" w:hAnsiTheme="majorHAnsi" w:cstheme="majorHAnsi"/>
+          <w:color w:val="000000"/>
+          <w:shd w:val="clear" w:color="auto" w:fill="F9F9F9"/>
+        </w:rPr>
+        <w:t>vraiment</w:t>
+      </w:r>
+      <w:proofErr w:type="spellEnd"/>
+      <w:r>
+        <w:rPr>
+          <w:rFonts w:asciiTheme="majorHAnsi" w:hAnsiTheme="majorHAnsi" w:cstheme="majorHAnsi"/>
+          <w:color w:val="000000"/>
+          <w:shd w:val="clear" w:color="auto" w:fill="F9F9F9"/>
+        </w:rPr>
+        <w:t xml:space="preserve"> </w:t>
+      </w:r>
+      <w:proofErr w:type="spellStart"/>
+      <w:r>
+        <w:rPr>
+          <w:rFonts w:asciiTheme="majorHAnsi" w:hAnsiTheme="majorHAnsi" w:cstheme="majorHAnsi"/>
+          <w:color w:val="000000"/>
+          <w:shd w:val="clear" w:color="auto" w:fill="F9F9F9"/>
+        </w:rPr>
+        <w:t>flagrent</w:t>
+      </w:r>
+      <w:proofErr w:type="spellEnd"/>
+      <w:r>
+        <w:rPr>
+          <w:rFonts w:asciiTheme="majorHAnsi" w:hAnsiTheme="majorHAnsi" w:cstheme="majorHAnsi"/>
+          <w:color w:val="000000"/>
+          <w:shd w:val="clear" w:color="auto" w:fill="F9F9F9"/>
+        </w:rPr>
+        <w:t xml:space="preserve">, il faut </w:t>
+      </w:r>
+      <w:proofErr w:type="spellStart"/>
+      <w:r>
+        <w:rPr>
+          <w:rFonts w:asciiTheme="majorHAnsi" w:hAnsiTheme="majorHAnsi" w:cstheme="majorHAnsi"/>
+          <w:color w:val="000000"/>
+          <w:shd w:val="clear" w:color="auto" w:fill="F9F9F9"/>
+        </w:rPr>
+        <w:t>étudier</w:t>
+      </w:r>
+      <w:proofErr w:type="spellEnd"/>
+      <w:r>
+        <w:rPr>
+          <w:rFonts w:asciiTheme="majorHAnsi" w:hAnsiTheme="majorHAnsi" w:cstheme="majorHAnsi"/>
+          <w:color w:val="000000"/>
+          <w:shd w:val="clear" w:color="auto" w:fill="F9F9F9"/>
+        </w:rPr>
+        <w:t xml:space="preserve"> </w:t>
+      </w:r>
+      <w:proofErr w:type="spellStart"/>
+      <w:r>
+        <w:rPr>
+          <w:rFonts w:asciiTheme="majorHAnsi" w:hAnsiTheme="majorHAnsi" w:cstheme="majorHAnsi"/>
+          <w:color w:val="000000"/>
+          <w:shd w:val="clear" w:color="auto" w:fill="F9F9F9"/>
+        </w:rPr>
+        <w:t>chaque</w:t>
+      </w:r>
+      <w:proofErr w:type="spellEnd"/>
+      <w:r>
+        <w:rPr>
+          <w:rFonts w:asciiTheme="majorHAnsi" w:hAnsiTheme="majorHAnsi" w:cstheme="majorHAnsi"/>
+          <w:color w:val="000000"/>
+          <w:shd w:val="clear" w:color="auto" w:fill="F9F9F9"/>
+        </w:rPr>
+        <w:t xml:space="preserve"> </w:t>
+      </w:r>
+      <w:proofErr w:type="spellStart"/>
+      <w:r>
+        <w:rPr>
+          <w:rFonts w:asciiTheme="majorHAnsi" w:hAnsiTheme="majorHAnsi" w:cstheme="majorHAnsi"/>
+          <w:color w:val="000000"/>
+          <w:shd w:val="clear" w:color="auto" w:fill="F9F9F9"/>
+        </w:rPr>
+        <w:t>cas</w:t>
+      </w:r>
+      <w:proofErr w:type="spellEnd"/>
+      <w:r>
+        <w:rPr>
+          <w:rFonts w:asciiTheme="majorHAnsi" w:hAnsiTheme="majorHAnsi" w:cstheme="majorHAnsi"/>
+          <w:color w:val="000000"/>
+          <w:shd w:val="clear" w:color="auto" w:fill="F9F9F9"/>
+        </w:rPr>
+        <w:t xml:space="preserve">. </w:t>
+      </w:r>
+      <w:proofErr w:type="spellStart"/>
+      <w:r>
+        <w:rPr>
+          <w:rFonts w:asciiTheme="majorHAnsi" w:hAnsiTheme="majorHAnsi" w:cstheme="majorHAnsi"/>
+          <w:color w:val="000000"/>
+          <w:shd w:val="clear" w:color="auto" w:fill="F9F9F9"/>
+        </w:rPr>
+        <w:t>Alors</w:t>
+      </w:r>
+      <w:proofErr w:type="spellEnd"/>
+      <w:r>
+        <w:rPr>
+          <w:rFonts w:asciiTheme="majorHAnsi" w:hAnsiTheme="majorHAnsi" w:cstheme="majorHAnsi"/>
+          <w:color w:val="000000"/>
+          <w:shd w:val="clear" w:color="auto" w:fill="F9F9F9"/>
+        </w:rPr>
+        <w:t xml:space="preserve"> pour </w:t>
+      </w:r>
+      <w:proofErr w:type="spellStart"/>
+      <w:r>
+        <w:rPr>
+          <w:rFonts w:asciiTheme="majorHAnsi" w:hAnsiTheme="majorHAnsi" w:cstheme="majorHAnsi"/>
+          <w:color w:val="000000"/>
+          <w:shd w:val="clear" w:color="auto" w:fill="F9F9F9"/>
+        </w:rPr>
+        <w:t>gagner</w:t>
+      </w:r>
+      <w:proofErr w:type="spellEnd"/>
+      <w:r>
+        <w:rPr>
+          <w:rFonts w:asciiTheme="majorHAnsi" w:hAnsiTheme="majorHAnsi" w:cstheme="majorHAnsi"/>
+          <w:color w:val="000000"/>
+          <w:shd w:val="clear" w:color="auto" w:fill="F9F9F9"/>
+        </w:rPr>
+        <w:t xml:space="preserve"> du temps, </w:t>
+      </w:r>
+      <w:proofErr w:type="spellStart"/>
+      <w:r>
+        <w:rPr>
+          <w:rFonts w:asciiTheme="majorHAnsi" w:hAnsiTheme="majorHAnsi" w:cstheme="majorHAnsi"/>
+          <w:color w:val="000000"/>
+          <w:shd w:val="clear" w:color="auto" w:fill="F9F9F9"/>
+        </w:rPr>
+        <w:t>toute</w:t>
+      </w:r>
+      <w:proofErr w:type="spellEnd"/>
+      <w:r>
+        <w:rPr>
+          <w:rFonts w:asciiTheme="majorHAnsi" w:hAnsiTheme="majorHAnsi" w:cstheme="majorHAnsi"/>
+          <w:color w:val="000000"/>
+          <w:shd w:val="clear" w:color="auto" w:fill="F9F9F9"/>
+        </w:rPr>
+        <w:t xml:space="preserve"> </w:t>
+      </w:r>
+      <w:proofErr w:type="spellStart"/>
+      <w:r>
+        <w:rPr>
+          <w:rFonts w:asciiTheme="majorHAnsi" w:hAnsiTheme="majorHAnsi" w:cstheme="majorHAnsi"/>
+          <w:color w:val="000000"/>
+          <w:shd w:val="clear" w:color="auto" w:fill="F9F9F9"/>
+        </w:rPr>
+        <w:t>cette</w:t>
+      </w:r>
+      <w:proofErr w:type="spellEnd"/>
+      <w:r>
+        <w:rPr>
+          <w:rFonts w:asciiTheme="majorHAnsi" w:hAnsiTheme="majorHAnsi" w:cstheme="majorHAnsi"/>
+          <w:color w:val="000000"/>
+          <w:shd w:val="clear" w:color="auto" w:fill="F9F9F9"/>
+        </w:rPr>
+        <w:t xml:space="preserve"> demonstration </w:t>
+      </w:r>
+      <w:proofErr w:type="spellStart"/>
+      <w:r>
+        <w:rPr>
+          <w:rFonts w:asciiTheme="majorHAnsi" w:hAnsiTheme="majorHAnsi" w:cstheme="majorHAnsi"/>
+          <w:color w:val="000000"/>
+          <w:shd w:val="clear" w:color="auto" w:fill="F9F9F9"/>
+        </w:rPr>
+        <w:t>est</w:t>
+      </w:r>
+      <w:proofErr w:type="spellEnd"/>
+      <w:r>
+        <w:rPr>
+          <w:rFonts w:asciiTheme="majorHAnsi" w:hAnsiTheme="majorHAnsi" w:cstheme="majorHAnsi"/>
+          <w:color w:val="000000"/>
+          <w:shd w:val="clear" w:color="auto" w:fill="F9F9F9"/>
+        </w:rPr>
+        <w:t xml:space="preserve"> possible </w:t>
+      </w:r>
+      <w:proofErr w:type="spellStart"/>
+      <w:r>
+        <w:rPr>
+          <w:rFonts w:asciiTheme="majorHAnsi" w:hAnsiTheme="majorHAnsi" w:cstheme="majorHAnsi"/>
+          <w:color w:val="000000"/>
+          <w:shd w:val="clear" w:color="auto" w:fill="F9F9F9"/>
+        </w:rPr>
+        <w:t>en</w:t>
+      </w:r>
+      <w:proofErr w:type="spellEnd"/>
+      <w:r>
+        <w:rPr>
+          <w:rFonts w:asciiTheme="majorHAnsi" w:hAnsiTheme="majorHAnsi" w:cstheme="majorHAnsi"/>
+          <w:color w:val="000000"/>
+          <w:shd w:val="clear" w:color="auto" w:fill="F9F9F9"/>
+        </w:rPr>
+        <w:t xml:space="preserve"> </w:t>
+      </w:r>
+      <w:proofErr w:type="spellStart"/>
+      <w:r>
+        <w:rPr>
+          <w:rFonts w:asciiTheme="majorHAnsi" w:hAnsiTheme="majorHAnsi" w:cstheme="majorHAnsi"/>
+          <w:color w:val="000000"/>
+          <w:shd w:val="clear" w:color="auto" w:fill="F9F9F9"/>
+        </w:rPr>
+        <w:t>testant</w:t>
+      </w:r>
+      <w:proofErr w:type="spellEnd"/>
+      <w:r>
+        <w:rPr>
+          <w:rFonts w:asciiTheme="majorHAnsi" w:hAnsiTheme="majorHAnsi" w:cstheme="majorHAnsi"/>
+          <w:color w:val="000000"/>
+          <w:shd w:val="clear" w:color="auto" w:fill="F9F9F9"/>
+        </w:rPr>
+        <w:t xml:space="preserve"> </w:t>
+      </w:r>
+      <w:proofErr w:type="spellStart"/>
+      <w:r>
+        <w:rPr>
+          <w:rFonts w:asciiTheme="majorHAnsi" w:hAnsiTheme="majorHAnsi" w:cstheme="majorHAnsi"/>
+          <w:color w:val="000000"/>
+          <w:shd w:val="clear" w:color="auto" w:fill="F9F9F9"/>
+        </w:rPr>
+        <w:t>l’ensemble</w:t>
+      </w:r>
+      <w:proofErr w:type="spellEnd"/>
+      <w:r>
+        <w:rPr>
+          <w:rFonts w:asciiTheme="majorHAnsi" w:hAnsiTheme="majorHAnsi" w:cstheme="majorHAnsi"/>
+          <w:color w:val="000000"/>
+          <w:shd w:val="clear" w:color="auto" w:fill="F9F9F9"/>
+        </w:rPr>
+        <w:t xml:space="preserve"> des </w:t>
+      </w:r>
+      <w:proofErr w:type="spellStart"/>
+      <w:r>
+        <w:rPr>
+          <w:rFonts w:asciiTheme="majorHAnsi" w:hAnsiTheme="majorHAnsi" w:cstheme="majorHAnsi"/>
+          <w:color w:val="000000"/>
+          <w:shd w:val="clear" w:color="auto" w:fill="F9F9F9"/>
+        </w:rPr>
+        <w:t>vecteurs</w:t>
+      </w:r>
+      <w:proofErr w:type="spellEnd"/>
+      <w:r>
+        <w:rPr>
+          <w:rFonts w:asciiTheme="majorHAnsi" w:hAnsiTheme="majorHAnsi" w:cstheme="majorHAnsi"/>
+          <w:color w:val="000000"/>
+          <w:shd w:val="clear" w:color="auto" w:fill="F9F9F9"/>
+        </w:rPr>
+        <w:t xml:space="preserve"> de</w:t>
+      </w:r>
+      <w:r>
+        <w:rPr>
+          <w:rFonts w:asciiTheme="majorHAnsi" w:hAnsiTheme="majorHAnsi" w:cstheme="majorHAnsi"/>
+          <w:color w:val="000000"/>
+          <w:shd w:val="clear" w:color="auto" w:fill="F9F9F9"/>
+        </w:rPr>
+        <w:t xml:space="preserve"> </w:t>
+      </w:r>
+      <w:proofErr w:type="spellStart"/>
+      <w:r>
+        <w:rPr>
+          <w:rFonts w:asciiTheme="majorHAnsi" w:hAnsiTheme="majorHAnsi" w:cstheme="majorHAnsi"/>
+          <w:color w:val="000000"/>
+          <w:shd w:val="clear" w:color="auto" w:fill="F9F9F9"/>
+        </w:rPr>
+        <w:t>Im</w:t>
+      </w:r>
+      <w:proofErr w:type="spellEnd"/>
+      <w:r>
+        <w:rPr>
+          <w:rFonts w:asciiTheme="majorHAnsi" w:hAnsiTheme="majorHAnsi" w:cstheme="majorHAnsi"/>
+          <w:color w:val="000000"/>
+          <w:shd w:val="clear" w:color="auto" w:fill="F9F9F9"/>
+        </w:rPr>
+        <w:t>(</w:t>
+      </w:r>
+      <w:r>
+        <w:rPr>
+          <w:rFonts w:asciiTheme="majorHAnsi" w:hAnsiTheme="majorHAnsi" w:cstheme="majorHAnsi"/>
+          <w:color w:val="000000"/>
+          <w:shd w:val="clear" w:color="auto" w:fill="F9F9F9"/>
+        </w:rPr>
+        <w:t>ø</w:t>
+      </w:r>
+      <w:r>
+        <w:rPr>
+          <w:rFonts w:asciiTheme="majorHAnsi" w:hAnsiTheme="majorHAnsi" w:cstheme="majorHAnsi"/>
+          <w:color w:val="000000"/>
+          <w:shd w:val="clear" w:color="auto" w:fill="F9F9F9"/>
+        </w:rPr>
+        <w:t>)</w:t>
+      </w:r>
+      <w:r>
+        <w:rPr>
+          <w:rFonts w:asciiTheme="majorHAnsi" w:hAnsiTheme="majorHAnsi" w:cstheme="majorHAnsi"/>
+          <w:color w:val="000000"/>
+          <w:shd w:val="clear" w:color="auto" w:fill="F9F9F9"/>
+        </w:rPr>
+        <w:t xml:space="preserve"> avec </w:t>
+      </w:r>
+      <w:proofErr w:type="spellStart"/>
+      <w:r>
+        <w:rPr>
+          <w:rFonts w:asciiTheme="majorHAnsi" w:hAnsiTheme="majorHAnsi" w:cstheme="majorHAnsi"/>
+          <w:color w:val="000000"/>
+          <w:shd w:val="clear" w:color="auto" w:fill="F9F9F9"/>
+        </w:rPr>
+        <w:t>l’ensmeble</w:t>
+      </w:r>
+      <w:proofErr w:type="spellEnd"/>
+      <w:r>
+        <w:rPr>
+          <w:rFonts w:asciiTheme="majorHAnsi" w:hAnsiTheme="majorHAnsi" w:cstheme="majorHAnsi"/>
+          <w:color w:val="000000"/>
+          <w:shd w:val="clear" w:color="auto" w:fill="F9F9F9"/>
+        </w:rPr>
+        <w:t xml:space="preserve"> des </w:t>
+      </w:r>
+      <w:proofErr w:type="spellStart"/>
+      <w:r>
+        <w:rPr>
+          <w:rFonts w:asciiTheme="majorHAnsi" w:hAnsiTheme="majorHAnsi" w:cstheme="majorHAnsi"/>
+          <w:color w:val="000000"/>
+          <w:shd w:val="clear" w:color="auto" w:fill="F9F9F9"/>
+        </w:rPr>
+        <w:t>vecteurs</w:t>
+      </w:r>
+      <w:proofErr w:type="spellEnd"/>
+      <w:r>
+        <w:rPr>
+          <w:rFonts w:asciiTheme="majorHAnsi" w:hAnsiTheme="majorHAnsi" w:cstheme="majorHAnsi"/>
+          <w:color w:val="000000"/>
+          <w:shd w:val="clear" w:color="auto" w:fill="F9F9F9"/>
+        </w:rPr>
+        <w:t xml:space="preserve"> de </w:t>
+      </w:r>
+      <w:proofErr w:type="spellStart"/>
+      <w:r>
+        <w:rPr>
+          <w:rFonts w:asciiTheme="majorHAnsi" w:hAnsiTheme="majorHAnsi" w:cstheme="majorHAnsi"/>
+          <w:color w:val="000000"/>
+          <w:shd w:val="clear" w:color="auto" w:fill="F9F9F9"/>
+        </w:rPr>
+        <w:t>Im</w:t>
+      </w:r>
+      <w:proofErr w:type="spellEnd"/>
+      <w:r>
+        <w:rPr>
+          <w:rFonts w:asciiTheme="majorHAnsi" w:hAnsiTheme="majorHAnsi" w:cstheme="majorHAnsi"/>
+          <w:color w:val="000000"/>
+          <w:shd w:val="clear" w:color="auto" w:fill="F9F9F9"/>
+        </w:rPr>
+        <w:t>(</w:t>
+      </w:r>
+      <w:r>
+        <w:rPr>
+          <w:rFonts w:asciiTheme="majorHAnsi" w:hAnsiTheme="majorHAnsi" w:cstheme="majorHAnsi"/>
+          <w:color w:val="000000"/>
+          <w:shd w:val="clear" w:color="auto" w:fill="F9F9F9"/>
+        </w:rPr>
+        <w:t>ø</w:t>
+      </w:r>
+      <w:r>
+        <w:rPr>
+          <w:rFonts w:asciiTheme="majorHAnsi" w:hAnsiTheme="majorHAnsi" w:cstheme="majorHAnsi"/>
+          <w:color w:val="000000"/>
+          <w:shd w:val="clear" w:color="auto" w:fill="F9F9F9"/>
+        </w:rPr>
+        <w:t>)</w:t>
+      </w:r>
+      <w:r>
+        <w:rPr>
+          <w:rFonts w:asciiTheme="majorHAnsi" w:hAnsiTheme="majorHAnsi" w:cstheme="majorHAnsi"/>
+          <w:color w:val="000000"/>
+          <w:shd w:val="clear" w:color="auto" w:fill="F9F9F9"/>
+        </w:rPr>
+        <w:t xml:space="preserve"> qui </w:t>
+      </w:r>
+      <w:proofErr w:type="spellStart"/>
+      <w:r>
+        <w:rPr>
+          <w:rFonts w:asciiTheme="majorHAnsi" w:hAnsiTheme="majorHAnsi" w:cstheme="majorHAnsi"/>
+          <w:color w:val="000000"/>
+          <w:shd w:val="clear" w:color="auto" w:fill="F9F9F9"/>
+        </w:rPr>
+        <w:t>sont</w:t>
+      </w:r>
+      <w:proofErr w:type="spellEnd"/>
+      <w:r>
+        <w:rPr>
+          <w:rFonts w:asciiTheme="majorHAnsi" w:hAnsiTheme="majorHAnsi" w:cstheme="majorHAnsi"/>
+          <w:color w:val="000000"/>
+          <w:shd w:val="clear" w:color="auto" w:fill="F9F9F9"/>
+        </w:rPr>
+        <w:t xml:space="preserve"> </w:t>
+      </w:r>
+      <w:proofErr w:type="spellStart"/>
+      <w:r>
+        <w:rPr>
+          <w:rFonts w:asciiTheme="majorHAnsi" w:hAnsiTheme="majorHAnsi" w:cstheme="majorHAnsi"/>
+          <w:color w:val="000000"/>
+          <w:shd w:val="clear" w:color="auto" w:fill="F9F9F9"/>
+        </w:rPr>
+        <w:t>différetns</w:t>
+      </w:r>
+      <w:proofErr w:type="spellEnd"/>
+      <w:r>
+        <w:rPr>
+          <w:rFonts w:asciiTheme="majorHAnsi" w:hAnsiTheme="majorHAnsi" w:cstheme="majorHAnsi"/>
+          <w:color w:val="000000"/>
+          <w:shd w:val="clear" w:color="auto" w:fill="F9F9F9"/>
+        </w:rPr>
+        <w:t xml:space="preserve">, la function preuve_Q4 </w:t>
+      </w:r>
+      <w:proofErr w:type="spellStart"/>
+      <w:r>
+        <w:rPr>
+          <w:rFonts w:asciiTheme="majorHAnsi" w:hAnsiTheme="majorHAnsi" w:cstheme="majorHAnsi"/>
+          <w:color w:val="000000"/>
+          <w:shd w:val="clear" w:color="auto" w:fill="F9F9F9"/>
+        </w:rPr>
+        <w:t>va</w:t>
+      </w:r>
+      <w:proofErr w:type="spellEnd"/>
+      <w:r>
+        <w:rPr>
+          <w:rFonts w:asciiTheme="majorHAnsi" w:hAnsiTheme="majorHAnsi" w:cstheme="majorHAnsi"/>
+          <w:color w:val="000000"/>
+          <w:shd w:val="clear" w:color="auto" w:fill="F9F9F9"/>
+        </w:rPr>
+        <w:t xml:space="preserve"> </w:t>
+      </w:r>
+      <w:proofErr w:type="spellStart"/>
+      <w:r>
+        <w:rPr>
+          <w:rFonts w:asciiTheme="majorHAnsi" w:hAnsiTheme="majorHAnsi" w:cstheme="majorHAnsi"/>
+          <w:color w:val="000000"/>
+          <w:shd w:val="clear" w:color="auto" w:fill="F9F9F9"/>
+        </w:rPr>
+        <w:t>réaliser</w:t>
+      </w:r>
+      <w:proofErr w:type="spellEnd"/>
+      <w:r>
+        <w:rPr>
+          <w:rFonts w:asciiTheme="majorHAnsi" w:hAnsiTheme="majorHAnsi" w:cstheme="majorHAnsi"/>
+          <w:color w:val="000000"/>
+          <w:shd w:val="clear" w:color="auto" w:fill="F9F9F9"/>
+        </w:rPr>
+        <w:t xml:space="preserve"> </w:t>
+      </w:r>
+      <w:proofErr w:type="spellStart"/>
+      <w:r>
+        <w:rPr>
+          <w:rFonts w:asciiTheme="majorHAnsi" w:hAnsiTheme="majorHAnsi" w:cstheme="majorHAnsi"/>
+          <w:color w:val="000000"/>
+          <w:shd w:val="clear" w:color="auto" w:fill="F9F9F9"/>
+        </w:rPr>
+        <w:t>cela</w:t>
+      </w:r>
+      <w:proofErr w:type="spellEnd"/>
+      <w:r>
+        <w:rPr>
+          <w:rFonts w:asciiTheme="majorHAnsi" w:hAnsiTheme="majorHAnsi" w:cstheme="majorHAnsi"/>
+          <w:color w:val="000000"/>
+          <w:shd w:val="clear" w:color="auto" w:fill="F9F9F9"/>
+        </w:rPr>
+        <w:t xml:space="preserve"> et </w:t>
+      </w:r>
+      <w:proofErr w:type="spellStart"/>
+      <w:r>
+        <w:rPr>
+          <w:rFonts w:asciiTheme="majorHAnsi" w:hAnsiTheme="majorHAnsi" w:cstheme="majorHAnsi"/>
+          <w:color w:val="000000"/>
+          <w:shd w:val="clear" w:color="auto" w:fill="F9F9F9"/>
+        </w:rPr>
+        <w:t>renvoie</w:t>
+      </w:r>
+      <w:proofErr w:type="spellEnd"/>
+      <w:r>
+        <w:rPr>
+          <w:rFonts w:asciiTheme="majorHAnsi" w:hAnsiTheme="majorHAnsi" w:cstheme="majorHAnsi"/>
+          <w:color w:val="000000"/>
+          <w:shd w:val="clear" w:color="auto" w:fill="F9F9F9"/>
+        </w:rPr>
+        <w:t xml:space="preserve"> bien que </w:t>
+      </w:r>
+      <w:proofErr w:type="gramStart"/>
+      <w:r>
+        <w:rPr>
+          <w:rFonts w:asciiTheme="majorHAnsi" w:hAnsiTheme="majorHAnsi" w:cstheme="majorHAnsi"/>
+          <w:lang w:val="fr-FR"/>
+        </w:rPr>
+        <w:t>d(</w:t>
+      </w:r>
+      <w:proofErr w:type="gramEnd"/>
+      <w:r>
+        <w:rPr>
+          <w:rFonts w:asciiTheme="majorHAnsi" w:hAnsiTheme="majorHAnsi" w:cstheme="majorHAnsi"/>
+          <w:lang w:val="fr-FR"/>
+        </w:rPr>
+        <w:t>u, v) &gt;= 3</w:t>
       </w:r>
     </w:p>
     <w:p>
@@ -6813,73 +8069,6 @@
           <w:rFonts w:asciiTheme="majorHAnsi" w:hAnsiTheme="majorHAnsi" w:cstheme="majorHAnsi"/>
           <w:lang w:val="fr-FR"/>
         </w:rPr>
-        <w:t xml:space="preserve">Preuve fait avec le programme python pour éviter </w:t>
-      </w:r>
-      <w:r>
-        <w:rPr>
-          <w:rFonts w:asciiTheme="majorHAnsi" w:hAnsiTheme="majorHAnsi" w:cstheme="majorHAnsi"/>
-          <w:lang w:val="fr-FR"/>
-        </w:rPr>
-        <w:t>les redondances</w:t>
-      </w:r>
-    </w:p>
-    <w:p>
-      <w:pPr>
-        <w:pStyle w:val="Paragraphedeliste"/>
-        <w:numPr>
-          <w:ilvl w:val="0"/>
-          <w:numId w:val="2"/>
-        </w:numPr>
-        <w:spacing w:line="240" w:lineRule="auto"/>
-        <w:rPr>
-          <w:rFonts w:asciiTheme="majorHAnsi" w:hAnsiTheme="majorHAnsi" w:cstheme="majorHAnsi"/>
-          <w:lang w:val="fr-FR"/>
-        </w:rPr>
-      </w:pPr>
-      <w:r>
-        <w:rPr>
-          <w:rFonts w:asciiTheme="majorHAnsi" w:hAnsiTheme="majorHAnsi" w:cstheme="majorHAnsi"/>
-          <w:lang w:val="fr-FR"/>
-        </w:rPr>
-        <w:t>Cas avec 1 différence :</w:t>
-      </w:r>
-    </w:p>
-    <w:p>
-      <w:pPr>
-        <w:spacing w:line="240" w:lineRule="auto"/>
-        <w:rPr>
-          <w:rFonts w:asciiTheme="majorHAnsi" w:hAnsiTheme="majorHAnsi" w:cstheme="majorHAnsi"/>
-          <w:lang w:val="fr-FR"/>
-        </w:rPr>
-      </w:pPr>
-      <w:r>
-        <w:rPr>
-          <w:rFonts w:asciiTheme="majorHAnsi" w:hAnsiTheme="majorHAnsi" w:cstheme="majorHAnsi"/>
-          <w:lang w:val="fr-FR"/>
-        </w:rPr>
-        <w:t xml:space="preserve">Preuve fait avec le programme python pour éviter </w:t>
-      </w:r>
-      <w:r>
-        <w:rPr>
-          <w:rFonts w:asciiTheme="majorHAnsi" w:hAnsiTheme="majorHAnsi" w:cstheme="majorHAnsi"/>
-          <w:lang w:val="fr-FR"/>
-        </w:rPr>
-        <w:t>les redondances</w:t>
-      </w:r>
-    </w:p>
-    <w:p>
-      <w:pPr>
-        <w:spacing w:line="240" w:lineRule="auto"/>
-        <w:rPr>
-          <w:rFonts w:asciiTheme="majorHAnsi" w:hAnsiTheme="majorHAnsi" w:cstheme="majorHAnsi"/>
-          <w:lang w:val="fr-FR"/>
-        </w:rPr>
-      </w:pPr>
-      <w:r>
-        <w:rPr>
-          <w:rFonts w:asciiTheme="majorHAnsi" w:hAnsiTheme="majorHAnsi" w:cstheme="majorHAnsi"/>
-          <w:lang w:val="fr-FR"/>
-        </w:rPr>
         <w:t>On en conclu</w:t>
       </w:r>
       <w:r>
@@ -6894,7 +8083,23 @@
           <w:rFonts w:asciiTheme="majorHAnsi" w:hAnsiTheme="majorHAnsi" w:cstheme="majorHAnsi"/>
           <w:lang w:val="fr-FR"/>
         </w:rPr>
-        <w:t xml:space="preserve"> donc que d(u, v) &gt;= 3 avec </w:t>
+        <w:t xml:space="preserve"> donc que </w:t>
+      </w:r>
+      <w:proofErr w:type="gramStart"/>
+      <w:r>
+        <w:rPr>
+          <w:rFonts w:asciiTheme="majorHAnsi" w:hAnsiTheme="majorHAnsi" w:cstheme="majorHAnsi"/>
+          <w:lang w:val="fr-FR"/>
+        </w:rPr>
+        <w:t>d(</w:t>
+      </w:r>
+      <w:proofErr w:type="gramEnd"/>
+      <w:r>
+        <w:rPr>
+          <w:rFonts w:asciiTheme="majorHAnsi" w:hAnsiTheme="majorHAnsi" w:cstheme="majorHAnsi"/>
+          <w:lang w:val="fr-FR"/>
+        </w:rPr>
+        <w:t xml:space="preserve">u, v) &gt;= 3 avec </w:t>
       </w:r>
       <w:r>
         <w:rPr>
@@ -7008,14 +8213,43 @@
         <w:rPr>
           <w:rFonts w:asciiTheme="majorHAnsi" w:hAnsiTheme="majorHAnsi" w:cstheme="majorHAnsi"/>
         </w:rPr>
-        <w:t>On veut prouver que</w:t>
-      </w:r>
-      <w:r>
-        <w:rPr>
-          <w:rFonts w:asciiTheme="majorHAnsi" w:hAnsiTheme="majorHAnsi" w:cstheme="majorHAnsi"/>
-        </w:rPr>
-        <w:t xml:space="preserve"> </w:t>
-      </w:r>
+        <w:t xml:space="preserve">On </w:t>
+      </w:r>
+      <w:proofErr w:type="spellStart"/>
+      <w:r>
+        <w:rPr>
+          <w:rFonts w:asciiTheme="majorHAnsi" w:hAnsiTheme="majorHAnsi" w:cstheme="majorHAnsi"/>
+        </w:rPr>
+        <w:t>veut</w:t>
+      </w:r>
+      <w:proofErr w:type="spellEnd"/>
+      <w:r>
+        <w:rPr>
+          <w:rFonts w:asciiTheme="majorHAnsi" w:hAnsiTheme="majorHAnsi" w:cstheme="majorHAnsi"/>
+        </w:rPr>
+        <w:t xml:space="preserve"> </w:t>
+      </w:r>
+      <w:proofErr w:type="spellStart"/>
+      <w:r>
+        <w:rPr>
+          <w:rFonts w:asciiTheme="majorHAnsi" w:hAnsiTheme="majorHAnsi" w:cstheme="majorHAnsi"/>
+        </w:rPr>
+        <w:t>prouver</w:t>
+      </w:r>
+      <w:proofErr w:type="spellEnd"/>
+      <w:r>
+        <w:rPr>
+          <w:rFonts w:asciiTheme="majorHAnsi" w:hAnsiTheme="majorHAnsi" w:cstheme="majorHAnsi"/>
+        </w:rPr>
+        <w:t xml:space="preserve"> que</w:t>
+      </w:r>
+      <w:r>
+        <w:rPr>
+          <w:rFonts w:asciiTheme="majorHAnsi" w:hAnsiTheme="majorHAnsi" w:cstheme="majorHAnsi"/>
+        </w:rPr>
+        <w:t xml:space="preserve"> </w:t>
+      </w:r>
+      <w:proofErr w:type="gramStart"/>
       <w:r>
         <w:rPr>
           <w:rFonts w:asciiTheme="majorHAnsi" w:hAnsiTheme="majorHAnsi" w:cstheme="majorHAnsi"/>
@@ -7026,7 +8260,14 @@
         <w:rPr>
           <w:rFonts w:asciiTheme="majorHAnsi" w:hAnsiTheme="majorHAnsi" w:cstheme="majorHAnsi"/>
         </w:rPr>
-        <w:t xml:space="preserve">(u, </w:t>
+        <w:t>(</w:t>
+      </w:r>
+      <w:proofErr w:type="gramEnd"/>
+      <w:r>
+        <w:rPr>
+          <w:rFonts w:asciiTheme="majorHAnsi" w:hAnsiTheme="majorHAnsi" w:cstheme="majorHAnsi"/>
+        </w:rPr>
+        <w:t xml:space="preserve">u, </w:t>
       </w:r>
       <w:r>
         <w:rPr>
@@ -7070,7 +8311,21 @@
         <w:rPr>
           <w:rFonts w:asciiTheme="majorHAnsi" w:hAnsiTheme="majorHAnsi" w:cstheme="majorHAnsi"/>
         </w:rPr>
-        <w:t xml:space="preserve">, on sait que u et </w:t>
+        <w:t xml:space="preserve">, on </w:t>
+      </w:r>
+      <w:proofErr w:type="spellStart"/>
+      <w:r>
+        <w:rPr>
+          <w:rFonts w:asciiTheme="majorHAnsi" w:hAnsiTheme="majorHAnsi" w:cstheme="majorHAnsi"/>
+        </w:rPr>
+        <w:t>sait</w:t>
+      </w:r>
+      <w:proofErr w:type="spellEnd"/>
+      <w:r>
+        <w:rPr>
+          <w:rFonts w:asciiTheme="majorHAnsi" w:hAnsiTheme="majorHAnsi" w:cstheme="majorHAnsi"/>
+        </w:rPr>
+        <w:t xml:space="preserve"> que u et </w:t>
       </w:r>
       <w:r>
         <w:rPr>
@@ -7084,14 +8339,78 @@
           <w:rFonts w:asciiTheme="majorHAnsi" w:hAnsiTheme="majorHAnsi" w:cstheme="majorHAnsi"/>
           <w:shd w:val="clear" w:color="auto" w:fill="FFFFFF"/>
         </w:rPr>
-        <w:t xml:space="preserve"> ont qu minimum six composant</w:t>
-      </w:r>
+        <w:t xml:space="preserve"> </w:t>
+      </w:r>
+      <w:proofErr w:type="spellStart"/>
       <w:r>
         <w:rPr>
           <w:rFonts w:asciiTheme="majorHAnsi" w:hAnsiTheme="majorHAnsi" w:cstheme="majorHAnsi"/>
           <w:shd w:val="clear" w:color="auto" w:fill="FFFFFF"/>
         </w:rPr>
-        <w:t>es égales.</w:t>
+        <w:t>ont</w:t>
+      </w:r>
+      <w:proofErr w:type="spellEnd"/>
+      <w:r>
+        <w:rPr>
+          <w:rFonts w:asciiTheme="majorHAnsi" w:hAnsiTheme="majorHAnsi" w:cstheme="majorHAnsi"/>
+          <w:shd w:val="clear" w:color="auto" w:fill="FFFFFF"/>
+        </w:rPr>
+        <w:t xml:space="preserve"> </w:t>
+      </w:r>
+      <w:proofErr w:type="spellStart"/>
+      <w:r>
+        <w:rPr>
+          <w:rFonts w:asciiTheme="majorHAnsi" w:hAnsiTheme="majorHAnsi" w:cstheme="majorHAnsi"/>
+          <w:shd w:val="clear" w:color="auto" w:fill="FFFFFF"/>
+        </w:rPr>
+        <w:t>qu</w:t>
+      </w:r>
+      <w:proofErr w:type="spellEnd"/>
+      <w:r>
+        <w:rPr>
+          <w:rFonts w:asciiTheme="majorHAnsi" w:hAnsiTheme="majorHAnsi" w:cstheme="majorHAnsi"/>
+          <w:shd w:val="clear" w:color="auto" w:fill="FFFFFF"/>
+        </w:rPr>
+        <w:t xml:space="preserve"> minimum six </w:t>
+      </w:r>
+      <w:proofErr w:type="spellStart"/>
+      <w:r>
+        <w:rPr>
+          <w:rFonts w:asciiTheme="majorHAnsi" w:hAnsiTheme="majorHAnsi" w:cstheme="majorHAnsi"/>
+          <w:shd w:val="clear" w:color="auto" w:fill="FFFFFF"/>
+        </w:rPr>
+        <w:t>composant</w:t>
+      </w:r>
+      <w:r>
+        <w:rPr>
+          <w:rFonts w:asciiTheme="majorHAnsi" w:hAnsiTheme="majorHAnsi" w:cstheme="majorHAnsi"/>
+          <w:shd w:val="clear" w:color="auto" w:fill="FFFFFF"/>
+        </w:rPr>
+        <w:t>es</w:t>
+      </w:r>
+      <w:proofErr w:type="spellEnd"/>
+      <w:r>
+        <w:rPr>
+          <w:rFonts w:asciiTheme="majorHAnsi" w:hAnsiTheme="majorHAnsi" w:cstheme="majorHAnsi"/>
+          <w:shd w:val="clear" w:color="auto" w:fill="FFFFFF"/>
+        </w:rPr>
+        <w:t xml:space="preserve"> </w:t>
+      </w:r>
+      <w:proofErr w:type="spellStart"/>
+      <w:r>
+        <w:rPr>
+          <w:rFonts w:asciiTheme="majorHAnsi" w:hAnsiTheme="majorHAnsi" w:cstheme="majorHAnsi"/>
+          <w:shd w:val="clear" w:color="auto" w:fill="FFFFFF"/>
+        </w:rPr>
+        <w:t>égales</w:t>
+      </w:r>
+      <w:proofErr w:type="spellEnd"/>
+      <w:r>
+        <w:rPr>
+          <w:rFonts w:asciiTheme="majorHAnsi" w:hAnsiTheme="majorHAnsi" w:cstheme="majorHAnsi"/>
+          <w:shd w:val="clear" w:color="auto" w:fill="FFFFFF"/>
+        </w:rPr>
+        <w:t>.</w:t>
       </w:r>
     </w:p>
     <w:p>
@@ -7107,19 +8426,43 @@
           <w:rFonts w:asciiTheme="majorHAnsi" w:hAnsiTheme="majorHAnsi" w:cstheme="majorHAnsi"/>
           <w:shd w:val="clear" w:color="auto" w:fill="FFFFFF"/>
         </w:rPr>
-        <w:t xml:space="preserve">Ce qui implique que </w:t>
-      </w:r>
-      <w:r>
-        <w:rPr>
-          <w:rFonts w:asciiTheme="majorHAnsi" w:hAnsiTheme="majorHAnsi" w:cstheme="majorHAnsi"/>
-        </w:rPr>
-        <w:t xml:space="preserve">d(u, </w:t>
-      </w:r>
+        <w:t xml:space="preserve">Ce qui </w:t>
+      </w:r>
+      <w:proofErr w:type="spellStart"/>
       <w:r>
         <w:rPr>
           <w:rFonts w:asciiTheme="majorHAnsi" w:hAnsiTheme="majorHAnsi" w:cstheme="majorHAnsi"/>
           <w:shd w:val="clear" w:color="auto" w:fill="FFFFFF"/>
         </w:rPr>
+        <w:t>implique</w:t>
+      </w:r>
+      <w:proofErr w:type="spellEnd"/>
+      <w:r>
+        <w:rPr>
+          <w:rFonts w:asciiTheme="majorHAnsi" w:hAnsiTheme="majorHAnsi" w:cstheme="majorHAnsi"/>
+          <w:shd w:val="clear" w:color="auto" w:fill="FFFFFF"/>
+        </w:rPr>
+        <w:t xml:space="preserve"> que </w:t>
+      </w:r>
+      <w:proofErr w:type="gramStart"/>
+      <w:r>
+        <w:rPr>
+          <w:rFonts w:asciiTheme="majorHAnsi" w:hAnsiTheme="majorHAnsi" w:cstheme="majorHAnsi"/>
+        </w:rPr>
+        <w:t>d(</w:t>
+      </w:r>
+      <w:proofErr w:type="gramEnd"/>
+      <w:r>
+        <w:rPr>
+          <w:rFonts w:asciiTheme="majorHAnsi" w:hAnsiTheme="majorHAnsi" w:cstheme="majorHAnsi"/>
+        </w:rPr>
+        <w:t xml:space="preserve">u, </w:t>
+      </w:r>
+      <w:r>
+        <w:rPr>
+          <w:rFonts w:asciiTheme="majorHAnsi" w:hAnsiTheme="majorHAnsi" w:cstheme="majorHAnsi"/>
+          <w:shd w:val="clear" w:color="auto" w:fill="FFFFFF"/>
+        </w:rPr>
         <w:t>ũ</w:t>
       </w:r>
       <w:r>
@@ -7132,7 +8475,105 @@
         <w:rPr>
           <w:rFonts w:asciiTheme="majorHAnsi" w:hAnsiTheme="majorHAnsi" w:cstheme="majorHAnsi"/>
         </w:rPr>
-        <w:t xml:space="preserve"> est soit égale à 0 ou 1. Mais on sait aussi que </w:t>
+        <w:t xml:space="preserve"> </w:t>
+      </w:r>
+      <w:proofErr w:type="spellStart"/>
+      <w:r>
+        <w:rPr>
+          <w:rFonts w:asciiTheme="majorHAnsi" w:hAnsiTheme="majorHAnsi" w:cstheme="majorHAnsi"/>
+        </w:rPr>
+        <w:t>est</w:t>
+      </w:r>
+      <w:proofErr w:type="spellEnd"/>
+      <w:r>
+        <w:rPr>
+          <w:rFonts w:asciiTheme="majorHAnsi" w:hAnsiTheme="majorHAnsi" w:cstheme="majorHAnsi"/>
+        </w:rPr>
+        <w:t xml:space="preserve"> </w:t>
+      </w:r>
+      <w:proofErr w:type="spellStart"/>
+      <w:r>
+        <w:rPr>
+          <w:rFonts w:asciiTheme="majorHAnsi" w:hAnsiTheme="majorHAnsi" w:cstheme="majorHAnsi"/>
+        </w:rPr>
+        <w:t>soit</w:t>
+      </w:r>
+      <w:proofErr w:type="spellEnd"/>
+      <w:r>
+        <w:rPr>
+          <w:rFonts w:asciiTheme="majorHAnsi" w:hAnsiTheme="majorHAnsi" w:cstheme="majorHAnsi"/>
+        </w:rPr>
+        <w:t xml:space="preserve"> </w:t>
+      </w:r>
+      <w:proofErr w:type="spellStart"/>
+      <w:r>
+        <w:rPr>
+          <w:rFonts w:asciiTheme="majorHAnsi" w:hAnsiTheme="majorHAnsi" w:cstheme="majorHAnsi"/>
+        </w:rPr>
+        <w:t>égale</w:t>
+      </w:r>
+      <w:proofErr w:type="spellEnd"/>
+      <w:r>
+        <w:rPr>
+          <w:rFonts w:asciiTheme="majorHAnsi" w:hAnsiTheme="majorHAnsi" w:cstheme="majorHAnsi"/>
+        </w:rPr>
+        <w:t xml:space="preserve"> à 0 </w:t>
+      </w:r>
+      <w:proofErr w:type="spellStart"/>
+      <w:r>
+        <w:rPr>
+          <w:rFonts w:asciiTheme="majorHAnsi" w:hAnsiTheme="majorHAnsi" w:cstheme="majorHAnsi"/>
+        </w:rPr>
+        <w:t>ou</w:t>
+      </w:r>
+      <w:proofErr w:type="spellEnd"/>
+      <w:r>
+        <w:rPr>
+          <w:rFonts w:asciiTheme="majorHAnsi" w:hAnsiTheme="majorHAnsi" w:cstheme="majorHAnsi"/>
+        </w:rPr>
+        <w:t xml:space="preserve"> 1. </w:t>
+      </w:r>
+      <w:proofErr w:type="spellStart"/>
+      <w:r>
+        <w:rPr>
+          <w:rFonts w:asciiTheme="majorHAnsi" w:hAnsiTheme="majorHAnsi" w:cstheme="majorHAnsi"/>
+        </w:rPr>
+        <w:t>Mais</w:t>
+      </w:r>
+      <w:proofErr w:type="spellEnd"/>
+      <w:r>
+        <w:rPr>
+          <w:rFonts w:asciiTheme="majorHAnsi" w:hAnsiTheme="majorHAnsi" w:cstheme="majorHAnsi"/>
+        </w:rPr>
+        <w:t xml:space="preserve"> on </w:t>
+      </w:r>
+      <w:proofErr w:type="spellStart"/>
+      <w:r>
+        <w:rPr>
+          <w:rFonts w:asciiTheme="majorHAnsi" w:hAnsiTheme="majorHAnsi" w:cstheme="majorHAnsi"/>
+        </w:rPr>
+        <w:t>sait</w:t>
+      </w:r>
+      <w:proofErr w:type="spellEnd"/>
+      <w:r>
+        <w:rPr>
+          <w:rFonts w:asciiTheme="majorHAnsi" w:hAnsiTheme="majorHAnsi" w:cstheme="majorHAnsi"/>
+        </w:rPr>
+        <w:t xml:space="preserve"> </w:t>
+      </w:r>
+      <w:proofErr w:type="spellStart"/>
+      <w:r>
+        <w:rPr>
+          <w:rFonts w:asciiTheme="majorHAnsi" w:hAnsiTheme="majorHAnsi" w:cstheme="majorHAnsi"/>
+        </w:rPr>
+        <w:t>aussi</w:t>
+      </w:r>
+      <w:proofErr w:type="spellEnd"/>
+      <w:r>
+        <w:rPr>
+          <w:rFonts w:asciiTheme="majorHAnsi" w:hAnsiTheme="majorHAnsi" w:cstheme="majorHAnsi"/>
+        </w:rPr>
+        <w:t xml:space="preserve"> que </w:t>
       </w:r>
       <w:r>
         <w:rPr>
@@ -7156,7 +8597,15 @@
           <w:rFonts w:asciiTheme="majorHAnsi" w:hAnsiTheme="majorHAnsi" w:cstheme="majorHAnsi"/>
           <w:lang w:val="fr-FR"/>
         </w:rPr>
-        <w:t xml:space="preserve"> et donc par la question précédente que</w:t>
+        <w:t xml:space="preserve"> et donc par la question précédente </w:t>
+      </w:r>
+      <w:proofErr w:type="gramStart"/>
+      <w:r>
+        <w:rPr>
+          <w:rFonts w:asciiTheme="majorHAnsi" w:hAnsiTheme="majorHAnsi" w:cstheme="majorHAnsi"/>
+          <w:lang w:val="fr-FR"/>
+        </w:rPr>
+        <w:t>que</w:t>
       </w:r>
       <w:r>
         <w:rPr>
@@ -7165,6 +8614,7 @@
         </w:rPr>
         <w:t> :</w:t>
       </w:r>
+      <w:proofErr w:type="gramEnd"/>
     </w:p>
     <w:p>
       <w:pPr>
@@ -7174,13 +8624,22 @@
           <w:shd w:val="clear" w:color="auto" w:fill="FFFFFF"/>
         </w:rPr>
       </w:pPr>
+      <w:proofErr w:type="gramStart"/>
       <w:r>
         <w:rPr>
           <w:rFonts w:asciiTheme="majorHAnsi" w:hAnsiTheme="majorHAnsi" w:cstheme="majorHAnsi"/>
           <w:lang w:val="fr-FR"/>
         </w:rPr>
         <w:lastRenderedPageBreak/>
-        <w:t xml:space="preserve">d(u, v) &gt;= 3 </w:t>
+        <w:t>d(</w:t>
+      </w:r>
+      <w:proofErr w:type="gramEnd"/>
+      <w:r>
+        <w:rPr>
+          <w:rFonts w:asciiTheme="majorHAnsi" w:hAnsiTheme="majorHAnsi" w:cstheme="majorHAnsi"/>
+          <w:lang w:val="fr-FR"/>
+        </w:rPr>
+        <w:t xml:space="preserve">u, v) &gt;= 3 </w:t>
       </w:r>
       <w:r>
         <w:rPr>
@@ -7246,24 +8705,57 @@
           <w:rFonts w:asciiTheme="majorHAnsi" w:hAnsiTheme="majorHAnsi" w:cstheme="majorHAnsi"/>
         </w:rPr>
       </w:pPr>
+      <w:proofErr w:type="spellStart"/>
       <w:r>
         <w:rPr>
           <w:rFonts w:asciiTheme="majorHAnsi" w:hAnsiTheme="majorHAnsi" w:cstheme="majorHAnsi"/>
           <w:shd w:val="clear" w:color="auto" w:fill="FFFFFF"/>
         </w:rPr>
-        <w:t xml:space="preserve">mais on sait que </w:t>
-      </w:r>
-      <w:r>
-        <w:rPr>
-          <w:rFonts w:asciiTheme="majorHAnsi" w:hAnsiTheme="majorHAnsi" w:cstheme="majorHAnsi"/>
-        </w:rPr>
-        <w:t xml:space="preserve">d(u, </w:t>
-      </w:r>
+        <w:t>mais</w:t>
+      </w:r>
+      <w:proofErr w:type="spellEnd"/>
       <w:r>
         <w:rPr>
           <w:rFonts w:asciiTheme="majorHAnsi" w:hAnsiTheme="majorHAnsi" w:cstheme="majorHAnsi"/>
           <w:shd w:val="clear" w:color="auto" w:fill="FFFFFF"/>
         </w:rPr>
+        <w:t xml:space="preserve"> on </w:t>
+      </w:r>
+      <w:proofErr w:type="spellStart"/>
+      <w:r>
+        <w:rPr>
+          <w:rFonts w:asciiTheme="majorHAnsi" w:hAnsiTheme="majorHAnsi" w:cstheme="majorHAnsi"/>
+          <w:shd w:val="clear" w:color="auto" w:fill="FFFFFF"/>
+        </w:rPr>
+        <w:t>sait</w:t>
+      </w:r>
+      <w:proofErr w:type="spellEnd"/>
+      <w:r>
+        <w:rPr>
+          <w:rFonts w:asciiTheme="majorHAnsi" w:hAnsiTheme="majorHAnsi" w:cstheme="majorHAnsi"/>
+          <w:shd w:val="clear" w:color="auto" w:fill="FFFFFF"/>
+        </w:rPr>
+        <w:t xml:space="preserve"> que </w:t>
+      </w:r>
+      <w:proofErr w:type="gramStart"/>
+      <w:r>
+        <w:rPr>
+          <w:rFonts w:asciiTheme="majorHAnsi" w:hAnsiTheme="majorHAnsi" w:cstheme="majorHAnsi"/>
+        </w:rPr>
+        <w:t>d(</w:t>
+      </w:r>
+      <w:proofErr w:type="gramEnd"/>
+      <w:r>
+        <w:rPr>
+          <w:rFonts w:asciiTheme="majorHAnsi" w:hAnsiTheme="majorHAnsi" w:cstheme="majorHAnsi"/>
+        </w:rPr>
+        <w:t xml:space="preserve">u, </w:t>
+      </w:r>
+      <w:r>
+        <w:rPr>
+          <w:rFonts w:asciiTheme="majorHAnsi" w:hAnsiTheme="majorHAnsi" w:cstheme="majorHAnsi"/>
+          <w:shd w:val="clear" w:color="auto" w:fill="FFFFFF"/>
+        </w:rPr>
         <w:t>ũ</w:t>
       </w:r>
       <w:r>
@@ -7276,7 +8768,35 @@
         <w:rPr>
           <w:rFonts w:asciiTheme="majorHAnsi" w:hAnsiTheme="majorHAnsi" w:cstheme="majorHAnsi"/>
         </w:rPr>
-        <w:t xml:space="preserve"> &lt;= 1 on en déduit que d(</w:t>
+        <w:t xml:space="preserve"> &lt;= 1 on </w:t>
+      </w:r>
+      <w:proofErr w:type="spellStart"/>
+      <w:r>
+        <w:rPr>
+          <w:rFonts w:asciiTheme="majorHAnsi" w:hAnsiTheme="majorHAnsi" w:cstheme="majorHAnsi"/>
+        </w:rPr>
+        <w:t>en</w:t>
+      </w:r>
+      <w:proofErr w:type="spellEnd"/>
+      <w:r>
+        <w:rPr>
+          <w:rFonts w:asciiTheme="majorHAnsi" w:hAnsiTheme="majorHAnsi" w:cstheme="majorHAnsi"/>
+        </w:rPr>
+        <w:t xml:space="preserve"> </w:t>
+      </w:r>
+      <w:proofErr w:type="spellStart"/>
+      <w:r>
+        <w:rPr>
+          <w:rFonts w:asciiTheme="majorHAnsi" w:hAnsiTheme="majorHAnsi" w:cstheme="majorHAnsi"/>
+        </w:rPr>
+        <w:t>déduit</w:t>
+      </w:r>
+      <w:proofErr w:type="spellEnd"/>
+      <w:r>
+        <w:rPr>
+          <w:rFonts w:asciiTheme="majorHAnsi" w:hAnsiTheme="majorHAnsi" w:cstheme="majorHAnsi"/>
+        </w:rPr>
+        <w:t xml:space="preserve"> que d(</w:t>
       </w:r>
       <w:r>
         <w:rPr>
@@ -7316,7 +8836,28 @@
         <w:rPr>
           <w:rFonts w:asciiTheme="majorHAnsi" w:hAnsiTheme="majorHAnsi" w:cstheme="majorHAnsi"/>
         </w:rPr>
-        <w:t>On en conlu</w:t>
+        <w:t xml:space="preserve">On </w:t>
+      </w:r>
+      <w:proofErr w:type="spellStart"/>
+      <w:r>
+        <w:rPr>
+          <w:rFonts w:asciiTheme="majorHAnsi" w:hAnsiTheme="majorHAnsi" w:cstheme="majorHAnsi"/>
+        </w:rPr>
+        <w:t>en</w:t>
+      </w:r>
+      <w:proofErr w:type="spellEnd"/>
+      <w:r>
+        <w:rPr>
+          <w:rFonts w:asciiTheme="majorHAnsi" w:hAnsiTheme="majorHAnsi" w:cstheme="majorHAnsi"/>
+        </w:rPr>
+        <w:t xml:space="preserve"> </w:t>
+      </w:r>
+      <w:proofErr w:type="spellStart"/>
+      <w:r>
+        <w:rPr>
+          <w:rFonts w:asciiTheme="majorHAnsi" w:hAnsiTheme="majorHAnsi" w:cstheme="majorHAnsi"/>
+        </w:rPr>
+        <w:t>conlu</w:t>
       </w:r>
       <w:r>
         <w:rPr>
@@ -7324,17 +8865,26 @@
         </w:rPr>
         <w:t>t</w:t>
       </w:r>
+      <w:proofErr w:type="spellEnd"/>
       <w:r>
         <w:rPr>
           <w:rFonts w:asciiTheme="majorHAnsi" w:hAnsiTheme="majorHAnsi" w:cstheme="majorHAnsi"/>
         </w:rPr>
         <w:t xml:space="preserve"> que </w:t>
       </w:r>
-      <w:r>
-        <w:rPr>
-          <w:rFonts w:asciiTheme="majorHAnsi" w:hAnsiTheme="majorHAnsi" w:cstheme="majorHAnsi"/>
-        </w:rPr>
-        <w:t xml:space="preserve">d(u, </w:t>
+      <w:proofErr w:type="gramStart"/>
+      <w:r>
+        <w:rPr>
+          <w:rFonts w:asciiTheme="majorHAnsi" w:hAnsiTheme="majorHAnsi" w:cstheme="majorHAnsi"/>
+        </w:rPr>
+        <w:t>d(</w:t>
+      </w:r>
+      <w:proofErr w:type="gramEnd"/>
+      <w:r>
+        <w:rPr>
+          <w:rFonts w:asciiTheme="majorHAnsi" w:hAnsiTheme="majorHAnsi" w:cstheme="majorHAnsi"/>
+        </w:rPr>
+        <w:t xml:space="preserve">u, </w:t>
       </w:r>
       <w:r>
         <w:rPr>
@@ -7521,7 +9071,121 @@
           <w:rFonts w:asciiTheme="majorHAnsi" w:hAnsiTheme="majorHAnsi" w:cstheme="majorHAnsi"/>
           <w:shd w:val="clear" w:color="auto" w:fill="FFFFFF"/>
         </w:rPr>
-        <w:t>, On montre que tous les autres vecteurs on une distance supérieur à la distance du message bruitée.</w:t>
+        <w:t xml:space="preserve">, On </w:t>
+      </w:r>
+      <w:proofErr w:type="spellStart"/>
+      <w:r>
+        <w:rPr>
+          <w:rFonts w:asciiTheme="majorHAnsi" w:hAnsiTheme="majorHAnsi" w:cstheme="majorHAnsi"/>
+          <w:shd w:val="clear" w:color="auto" w:fill="FFFFFF"/>
+        </w:rPr>
+        <w:t>montre</w:t>
+      </w:r>
+      <w:proofErr w:type="spellEnd"/>
+      <w:r>
+        <w:rPr>
+          <w:rFonts w:asciiTheme="majorHAnsi" w:hAnsiTheme="majorHAnsi" w:cstheme="majorHAnsi"/>
+          <w:shd w:val="clear" w:color="auto" w:fill="FFFFFF"/>
+        </w:rPr>
+        <w:t xml:space="preserve"> que </w:t>
+      </w:r>
+      <w:proofErr w:type="spellStart"/>
+      <w:r>
+        <w:rPr>
+          <w:rFonts w:asciiTheme="majorHAnsi" w:hAnsiTheme="majorHAnsi" w:cstheme="majorHAnsi"/>
+          <w:shd w:val="clear" w:color="auto" w:fill="FFFFFF"/>
+        </w:rPr>
+        <w:t>tous</w:t>
+      </w:r>
+      <w:proofErr w:type="spellEnd"/>
+      <w:r>
+        <w:rPr>
+          <w:rFonts w:asciiTheme="majorHAnsi" w:hAnsiTheme="majorHAnsi" w:cstheme="majorHAnsi"/>
+          <w:shd w:val="clear" w:color="auto" w:fill="FFFFFF"/>
+        </w:rPr>
+        <w:t xml:space="preserve"> les </w:t>
+      </w:r>
+      <w:proofErr w:type="spellStart"/>
+      <w:r>
+        <w:rPr>
+          <w:rFonts w:asciiTheme="majorHAnsi" w:hAnsiTheme="majorHAnsi" w:cstheme="majorHAnsi"/>
+          <w:shd w:val="clear" w:color="auto" w:fill="FFFFFF"/>
+        </w:rPr>
+        <w:t>autres</w:t>
+      </w:r>
+      <w:proofErr w:type="spellEnd"/>
+      <w:r>
+        <w:rPr>
+          <w:rFonts w:asciiTheme="majorHAnsi" w:hAnsiTheme="majorHAnsi" w:cstheme="majorHAnsi"/>
+          <w:shd w:val="clear" w:color="auto" w:fill="FFFFFF"/>
+        </w:rPr>
+        <w:t xml:space="preserve"> </w:t>
+      </w:r>
+      <w:proofErr w:type="spellStart"/>
+      <w:r>
+        <w:rPr>
+          <w:rFonts w:asciiTheme="majorHAnsi" w:hAnsiTheme="majorHAnsi" w:cstheme="majorHAnsi"/>
+          <w:shd w:val="clear" w:color="auto" w:fill="FFFFFF"/>
+        </w:rPr>
+        <w:t>vecteurs</w:t>
+      </w:r>
+      <w:proofErr w:type="spellEnd"/>
+      <w:r>
+        <w:rPr>
+          <w:rFonts w:asciiTheme="majorHAnsi" w:hAnsiTheme="majorHAnsi" w:cstheme="majorHAnsi"/>
+          <w:shd w:val="clear" w:color="auto" w:fill="FFFFFF"/>
+        </w:rPr>
+        <w:t xml:space="preserve"> on </w:t>
+      </w:r>
+      <w:proofErr w:type="spellStart"/>
+      <w:proofErr w:type="gramStart"/>
+      <w:r>
+        <w:rPr>
+          <w:rFonts w:asciiTheme="majorHAnsi" w:hAnsiTheme="majorHAnsi" w:cstheme="majorHAnsi"/>
+          <w:shd w:val="clear" w:color="auto" w:fill="FFFFFF"/>
+        </w:rPr>
+        <w:t>une</w:t>
+      </w:r>
+      <w:proofErr w:type="spellEnd"/>
+      <w:r>
+        <w:rPr>
+          <w:rFonts w:asciiTheme="majorHAnsi" w:hAnsiTheme="majorHAnsi" w:cstheme="majorHAnsi"/>
+          <w:shd w:val="clear" w:color="auto" w:fill="FFFFFF"/>
+        </w:rPr>
+        <w:t xml:space="preserve"> distance </w:t>
+      </w:r>
+      <w:proofErr w:type="spellStart"/>
+      <w:r>
+        <w:rPr>
+          <w:rFonts w:asciiTheme="majorHAnsi" w:hAnsiTheme="majorHAnsi" w:cstheme="majorHAnsi"/>
+          <w:shd w:val="clear" w:color="auto" w:fill="FFFFFF"/>
+        </w:rPr>
+        <w:t>supérieur</w:t>
+      </w:r>
+      <w:proofErr w:type="spellEnd"/>
+      <w:proofErr w:type="gramEnd"/>
+      <w:r>
+        <w:rPr>
+          <w:rFonts w:asciiTheme="majorHAnsi" w:hAnsiTheme="majorHAnsi" w:cstheme="majorHAnsi"/>
+          <w:shd w:val="clear" w:color="auto" w:fill="FFFFFF"/>
+        </w:rPr>
+        <w:t xml:space="preserve"> à la distance du message </w:t>
+      </w:r>
+      <w:proofErr w:type="spellStart"/>
+      <w:r>
+        <w:rPr>
+          <w:rFonts w:asciiTheme="majorHAnsi" w:hAnsiTheme="majorHAnsi" w:cstheme="majorHAnsi"/>
+          <w:shd w:val="clear" w:color="auto" w:fill="FFFFFF"/>
+        </w:rPr>
+        <w:t>bruitée</w:t>
+      </w:r>
+      <w:proofErr w:type="spellEnd"/>
+      <w:r>
+        <w:rPr>
+          <w:rFonts w:asciiTheme="majorHAnsi" w:hAnsiTheme="majorHAnsi" w:cstheme="majorHAnsi"/>
+          <w:shd w:val="clear" w:color="auto" w:fill="FFFFFF"/>
+        </w:rPr>
+        <w:t>.</w:t>
       </w:r>
     </w:p>
     <w:p>

</xml_diff>